<commit_message>
update install instructions and user manual for version 1.0.0
</commit_message>
<xml_diff>
--- a/files/PiperNet0.6.0.docx
+++ b/files/PiperNet0.6.0.docx
@@ -1914,6 +1914,73 @@
         <w:pStyle w:val="NormalWeb"/>
         <w:shd w:val="clear" w:color="auto" w:fill="FFFFFF"/>
         <w:rPr>
+          <w:rFonts w:ascii="Verdana" w:eastAsiaTheme="minorHAnsi" w:hAnsi="Verdana" w:cs="Segoe UI" w:hint="eastAsia"/>
+          <w:color w:val="000000" w:themeColor="text1"/>
+          <w:spacing w:val="-1"/>
+          <w:sz w:val="21"/>
+          <w:szCs w:val="21"/>
+        </w:rPr>
+      </w:pPr>
+    </w:p>
+    <w:p>
+      <w:pPr>
+        <w:pStyle w:val="NormalWeb"/>
+        <w:shd w:val="clear" w:color="auto" w:fill="FFFFFF"/>
+        <w:spacing w:before="0" w:beforeAutospacing="0" w:after="0" w:afterAutospacing="0"/>
+        <w:rPr>
+          <w:rFonts w:ascii="Verdana" w:eastAsiaTheme="minorHAnsi" w:hAnsi="Verdana" w:cs="Segoe UI"/>
+          <w:color w:val="2E74B5" w:themeColor="accent5" w:themeShade="BF"/>
+          <w:spacing w:val="-1"/>
+          <w:sz w:val="28"/>
+          <w:szCs w:val="28"/>
+        </w:rPr>
+      </w:pPr>
+      <w:r>
+        <w:rPr>
+          <w:rFonts w:ascii="Verdana" w:eastAsiaTheme="minorHAnsi" w:hAnsi="Verdana" w:cs="Segoe UI" w:hint="eastAsia"/>
+          <w:color w:val="2E74B5" w:themeColor="accent5" w:themeShade="BF"/>
+          <w:spacing w:val="-1"/>
+          <w:sz w:val="28"/>
+          <w:szCs w:val="28"/>
+        </w:rPr>
+        <w:t>Add</w:t>
+      </w:r>
+      <w:r>
+        <w:rPr>
+          <w:rFonts w:ascii="Verdana" w:eastAsiaTheme="minorHAnsi" w:hAnsi="Verdana" w:cs="Segoe UI"/>
+          <w:color w:val="2E74B5" w:themeColor="accent5" w:themeShade="BF"/>
+          <w:spacing w:val="-1"/>
+          <w:sz w:val="28"/>
+          <w:szCs w:val="28"/>
+        </w:rPr>
+        <w:t xml:space="preserve">itional </w:t>
+      </w:r>
+      <w:r>
+        <w:rPr>
+          <w:rFonts w:ascii="Verdana" w:eastAsiaTheme="minorHAnsi" w:hAnsi="Verdana" w:cs="Segoe UI"/>
+          <w:color w:val="2E74B5" w:themeColor="accent5" w:themeShade="BF"/>
+          <w:spacing w:val="-1"/>
+          <w:sz w:val="28"/>
+          <w:szCs w:val="28"/>
+        </w:rPr>
+        <w:t>d</w:t>
+      </w:r>
+      <w:r>
+        <w:rPr>
+          <w:rFonts w:ascii="Verdana" w:eastAsiaTheme="minorHAnsi" w:hAnsi="Verdana" w:cs="Segoe UI"/>
+          <w:color w:val="2E74B5" w:themeColor="accent5" w:themeShade="BF"/>
+          <w:spacing w:val="-1"/>
+          <w:sz w:val="28"/>
+          <w:szCs w:val="28"/>
+        </w:rPr>
+        <w:t>ocuments</w:t>
+      </w:r>
+    </w:p>
+    <w:p>
+      <w:pPr>
+        <w:pStyle w:val="NormalWeb"/>
+        <w:shd w:val="clear" w:color="auto" w:fill="FFFFFF"/>
+        <w:rPr>
           <w:rFonts w:ascii="Verdana" w:eastAsiaTheme="minorHAnsi" w:hAnsi="Verdana" w:cs="Segoe UI"/>
           <w:color w:val="000000" w:themeColor="text1"/>
           <w:spacing w:val="-1"/>
@@ -1921,65 +1988,7 @@
           <w:szCs w:val="21"/>
         </w:rPr>
       </w:pPr>
-    </w:p>
-    <w:p>
-      <w:pPr>
-        <w:pStyle w:val="NormalWeb"/>
-        <w:shd w:val="clear" w:color="auto" w:fill="FFFFFF"/>
-        <w:spacing w:before="0" w:beforeAutospacing="0" w:after="0" w:afterAutospacing="0"/>
-        <w:rPr>
-          <w:rFonts w:ascii="Verdana" w:eastAsiaTheme="minorHAnsi" w:hAnsi="Verdana" w:cs="Segoe UI"/>
-          <w:color w:val="2E74B5" w:themeColor="accent5" w:themeShade="BF"/>
-          <w:spacing w:val="-1"/>
-          <w:sz w:val="28"/>
-          <w:szCs w:val="28"/>
-        </w:rPr>
-      </w:pPr>
-      <w:r>
-        <w:rPr>
-          <w:rFonts w:ascii="Verdana" w:eastAsiaTheme="minorHAnsi" w:hAnsi="Verdana" w:cs="Segoe UI" w:hint="eastAsia"/>
-          <w:color w:val="2E74B5" w:themeColor="accent5" w:themeShade="BF"/>
-          <w:spacing w:val="-1"/>
-          <w:sz w:val="28"/>
-          <w:szCs w:val="28"/>
-        </w:rPr>
-        <w:t>Add</w:t>
-      </w:r>
-      <w:r>
-        <w:rPr>
-          <w:rFonts w:ascii="Verdana" w:eastAsiaTheme="minorHAnsi" w:hAnsi="Verdana" w:cs="Segoe UI"/>
-          <w:color w:val="2E74B5" w:themeColor="accent5" w:themeShade="BF"/>
-          <w:spacing w:val="-1"/>
-          <w:sz w:val="28"/>
-          <w:szCs w:val="28"/>
-        </w:rPr>
-        <w:t xml:space="preserve">itional </w:t>
-      </w:r>
-      <w:r>
-        <w:rPr>
-          <w:rFonts w:ascii="Verdana" w:eastAsiaTheme="minorHAnsi" w:hAnsi="Verdana" w:cs="Segoe UI"/>
-          <w:color w:val="2E74B5" w:themeColor="accent5" w:themeShade="BF"/>
-          <w:spacing w:val="-1"/>
-          <w:sz w:val="28"/>
-          <w:szCs w:val="28"/>
-        </w:rPr>
-        <w:t>d</w:t>
-      </w:r>
-      <w:r>
-        <w:rPr>
-          <w:rFonts w:ascii="Verdana" w:eastAsiaTheme="minorHAnsi" w:hAnsi="Verdana" w:cs="Segoe UI"/>
-          <w:color w:val="2E74B5" w:themeColor="accent5" w:themeShade="BF"/>
-          <w:spacing w:val="-1"/>
-          <w:sz w:val="28"/>
-          <w:szCs w:val="28"/>
-        </w:rPr>
-        <w:t>ocuments</w:t>
-      </w:r>
-    </w:p>
-    <w:p>
-      <w:pPr>
-        <w:pStyle w:val="NormalWeb"/>
-        <w:shd w:val="clear" w:color="auto" w:fill="FFFFFF"/>
+      <w:r>
         <w:rPr>
           <w:rFonts w:ascii="Verdana" w:eastAsiaTheme="minorHAnsi" w:hAnsi="Verdana" w:cs="Segoe UI"/>
           <w:color w:val="000000" w:themeColor="text1"/>
@@ -1987,7 +1996,18 @@
           <w:sz w:val="21"/>
           <w:szCs w:val="21"/>
         </w:rPr>
-      </w:pPr>
+        <w:t xml:space="preserve">For general instructions to install this software, </w:t>
+      </w:r>
+      <w:r>
+        <w:rPr>
+          <w:rFonts w:ascii="Verdana" w:eastAsiaTheme="minorHAnsi" w:hAnsi="Verdana" w:cs="Segoe UI" w:hint="eastAsia"/>
+          <w:color w:val="000000" w:themeColor="text1"/>
+          <w:spacing w:val="-1"/>
+          <w:sz w:val="21"/>
+          <w:szCs w:val="21"/>
+        </w:rPr>
+        <w:t>refer</w:t>
+      </w:r>
       <w:r>
         <w:rPr>
           <w:rFonts w:ascii="Verdana" w:eastAsiaTheme="minorHAnsi" w:hAnsi="Verdana" w:cs="Segoe UI"/>
@@ -1996,7 +2016,27 @@
           <w:sz w:val="21"/>
           <w:szCs w:val="21"/>
         </w:rPr>
-        <w:t xml:space="preserve">For general instructions to install this software, see install instructions for </w:t>
+        <w:t xml:space="preserve"> </w:t>
+      </w:r>
+      <w:r>
+        <w:rPr>
+          <w:rFonts w:ascii="Verdana" w:eastAsiaTheme="minorHAnsi" w:hAnsi="Verdana" w:cs="Segoe UI" w:hint="eastAsia"/>
+          <w:color w:val="000000" w:themeColor="text1"/>
+          <w:spacing w:val="-1"/>
+          <w:sz w:val="21"/>
+          <w:szCs w:val="21"/>
+        </w:rPr>
+        <w:t>to</w:t>
+      </w:r>
+      <w:r>
+        <w:rPr>
+          <w:rFonts w:ascii="Verdana" w:eastAsiaTheme="minorHAnsi" w:hAnsi="Verdana" w:cs="Segoe UI"/>
+          <w:color w:val="000000" w:themeColor="text1"/>
+          <w:spacing w:val="-1"/>
+          <w:sz w:val="21"/>
+          <w:szCs w:val="21"/>
+        </w:rPr>
+        <w:t xml:space="preserve"> install instructions for </w:t>
       </w:r>
       <w:proofErr w:type="spellStart"/>
       <w:r>
@@ -2736,8 +2776,8 @@
           <w:noProof/>
         </w:rPr>
         <w:drawing>
-          <wp:inline distT="0" distB="0" distL="0" distR="0" wp14:anchorId="34FF9ED3" wp14:editId="4828D3B3">
-            <wp:extent cx="2476500" cy="2159000"/>
+          <wp:inline distT="0" distB="0" distL="0" distR="0" wp14:anchorId="34FF9ED3" wp14:editId="425FCDFB">
+            <wp:extent cx="1706400" cy="1487631"/>
             <wp:effectExtent l="0" t="0" r="0" b="0"/>
             <wp:docPr id="24" name="图片 24" descr="图形用户界面, 文本, 应用程序, 聊天或短信&#10;&#10;描述已自动生成"/>
             <wp:cNvGraphicFramePr>
@@ -2765,7 +2805,7 @@
                   <pic:spPr>
                     <a:xfrm>
                       <a:off x="0" y="0"/>
-                      <a:ext cx="2476500" cy="2159000"/>
+                      <a:ext cx="1711302" cy="1491904"/>
                     </a:xfrm>
                     <a:prstGeom prst="rect">
                       <a:avLst/>
@@ -2983,7 +3023,61 @@
         <w:rPr>
           <w:rFonts w:ascii="Verdana" w:hAnsi="Verdana"/>
         </w:rPr>
-        <w:t xml:space="preserve"> and the dialog gives instructions about whether to import node files or not. Switch on I want to import node file to Import node file in the next step, otherwise, no node files will be imported in the next step. Click Next and </w:t>
+        <w:t xml:space="preserve"> and the dialog gives instructions about whether to import node files or not. </w:t>
+      </w:r>
+      <w:r>
+        <w:rPr>
+          <w:rFonts w:ascii="Verdana" w:hAnsi="Verdana"/>
+          <w:b/>
+          <w:bCs/>
+        </w:rPr>
+        <w:t>Switch on</w:t>
+      </w:r>
+      <w:r>
+        <w:rPr>
+          <w:rFonts w:ascii="Verdana" w:hAnsi="Verdana"/>
+        </w:rPr>
+        <w:t xml:space="preserve"> </w:t>
+      </w:r>
+      <w:r>
+        <w:rPr>
+          <w:rFonts w:ascii="Verdana" w:hAnsi="Verdana"/>
+          <w:b/>
+          <w:bCs/>
+        </w:rPr>
+        <w:t>I want to import node file</w:t>
+      </w:r>
+      <w:r>
+        <w:rPr>
+          <w:rFonts w:ascii="Verdana" w:hAnsi="Verdana"/>
+        </w:rPr>
+        <w:t xml:space="preserve"> to Import node file in the next step, otherwise, no node files will be imported in the next step. </w:t>
+      </w:r>
+      <w:r>
+        <w:rPr>
+          <w:rFonts w:ascii="Verdana" w:hAnsi="Verdana"/>
+        </w:rPr>
+        <w:t xml:space="preserve">The message will help you to decide whether to import node files or not. </w:t>
+      </w:r>
+      <w:r>
+        <w:rPr>
+          <w:rFonts w:ascii="Verdana" w:hAnsi="Verdana"/>
+        </w:rPr>
+        <w:t xml:space="preserve">Click </w:t>
+      </w:r>
+      <w:r>
+        <w:rPr>
+          <w:rFonts w:ascii="Verdana" w:hAnsi="Verdana"/>
+          <w:b/>
+          <w:bCs/>
+        </w:rPr>
+        <w:t>Next</w:t>
+      </w:r>
+      <w:r>
+        <w:rPr>
+          <w:rFonts w:ascii="Verdana" w:hAnsi="Verdana"/>
+        </w:rPr>
+        <w:t xml:space="preserve"> and </w:t>
       </w:r>
       <w:r>
         <w:rPr>
@@ -3123,7 +3217,21 @@
         <w:rPr>
           <w:rFonts w:ascii="Verdana" w:hAnsi="Verdana"/>
         </w:rPr>
-        <w:t xml:space="preserve"> when all settings are done. Users are allowed to Click </w:t>
+        <w:t xml:space="preserve"> when all settings are done. Users </w:t>
+      </w:r>
+      <w:proofErr w:type="gramStart"/>
+      <w:r>
+        <w:rPr>
+          <w:rFonts w:ascii="Verdana" w:hAnsi="Verdana"/>
+        </w:rPr>
+        <w:t>are allowed to</w:t>
+      </w:r>
+      <w:proofErr w:type="gramEnd"/>
+      <w:r>
+        <w:rPr>
+          <w:rFonts w:ascii="Verdana" w:hAnsi="Verdana"/>
+        </w:rPr>
+        <w:t xml:space="preserve"> Click </w:t>
       </w:r>
       <w:r>
         <w:rPr>
@@ -3149,19 +3257,31 @@
         <w:rPr>
           <w:rFonts w:ascii="Verdana" w:hAnsi="Verdana"/>
         </w:rPr>
-        <w:t xml:space="preserve"> and change the settings.</w:t>
-      </w:r>
-    </w:p>
-    <w:p>
-      <w:pPr>
-        <w:rPr>
-          <w:rFonts w:ascii="Verdana" w:hAnsi="Verdana"/>
-        </w:rPr>
-      </w:pPr>
-    </w:p>
-    <w:p>
-      <w:pPr>
-        <w:jc w:val="center"/>
+        <w:t xml:space="preserve"> and change the </w:t>
+      </w:r>
+      <w:r>
+        <w:rPr>
+          <w:rFonts w:ascii="Verdana" w:hAnsi="Verdana"/>
+        </w:rPr>
+        <w:t xml:space="preserve">previous </w:t>
+      </w:r>
+      <w:r>
+        <w:rPr>
+          <w:rFonts w:ascii="Verdana" w:hAnsi="Verdana"/>
+        </w:rPr>
+        <w:t>settings.</w:t>
+      </w:r>
+    </w:p>
+    <w:p>
+      <w:pPr>
+        <w:rPr>
+          <w:rFonts w:ascii="Verdana" w:hAnsi="Verdana"/>
+        </w:rPr>
+      </w:pPr>
+    </w:p>
+    <w:p>
+      <w:pPr>
+        <w:jc w:val="right"/>
         <w:rPr>
           <w:rFonts w:ascii="Verdana" w:hAnsi="Verdana"/>
         </w:rPr>
@@ -3171,11 +3291,10 @@
           <w:rFonts w:ascii="Verdana" w:hAnsi="Verdana"/>
           <w:noProof/>
         </w:rPr>
-        <w:lastRenderedPageBreak/>
         <w:drawing>
-          <wp:inline distT="0" distB="0" distL="0" distR="0" wp14:anchorId="3011EC51" wp14:editId="0CA19D46">
-            <wp:extent cx="3166946" cy="2224112"/>
-            <wp:effectExtent l="0" t="0" r="0" b="0"/>
+          <wp:inline distT="0" distB="0" distL="0" distR="0" wp14:anchorId="3011EC51" wp14:editId="46E8BC55">
+            <wp:extent cx="2461840" cy="1728924"/>
+            <wp:effectExtent l="0" t="0" r="2540" b="0"/>
             <wp:docPr id="27" name="图片 27" descr="图形用户界面, 应用程序&#10;&#10;描述已自动生成"/>
             <wp:cNvGraphicFramePr>
               <a:graphicFrameLocks xmlns:a="http://schemas.openxmlformats.org/drawingml/2006/main" noChangeAspect="1"/>
@@ -3202,7 +3321,7 @@
                   <pic:spPr>
                     <a:xfrm>
                       <a:off x="0" y="0"/>
-                      <a:ext cx="3186905" cy="2238129"/>
+                      <a:ext cx="2514383" cy="1765825"/>
                     </a:xfrm>
                     <a:prstGeom prst="rect">
                       <a:avLst/>
@@ -3214,30 +3333,21 @@
           </wp:inline>
         </w:drawing>
       </w:r>
-    </w:p>
-    <w:p>
-      <w:pPr>
-        <w:rPr>
-          <w:rFonts w:ascii="Verdana" w:hAnsi="Verdana"/>
-        </w:rPr>
-      </w:pPr>
-    </w:p>
-    <w:p>
-      <w:pPr>
-        <w:jc w:val="center"/>
-        <w:rPr>
-          <w:rFonts w:ascii="Verdana" w:hAnsi="Verdana"/>
-        </w:rPr>
-      </w:pPr>
+      <w:r>
+        <w:rPr>
+          <w:rFonts w:ascii="Verdana" w:hAnsi="Verdana"/>
+        </w:rPr>
+        <w:t xml:space="preserve">     </w:t>
+      </w:r>
       <w:r>
         <w:rPr>
           <w:rFonts w:ascii="Verdana" w:hAnsi="Verdana" w:hint="eastAsia"/>
           <w:noProof/>
         </w:rPr>
         <w:drawing>
-          <wp:inline distT="0" distB="0" distL="0" distR="0" wp14:anchorId="42B7598D" wp14:editId="76299AD6">
-            <wp:extent cx="3278458" cy="2296896"/>
-            <wp:effectExtent l="0" t="0" r="0" b="1905"/>
+          <wp:inline distT="0" distB="0" distL="0" distR="0" wp14:anchorId="42B7598D" wp14:editId="2CCCDE67">
+            <wp:extent cx="2457816" cy="1721952"/>
+            <wp:effectExtent l="0" t="0" r="0" b="5715"/>
             <wp:docPr id="28" name="图片 28" descr="图形用户界面, 文本, 应用程序&#10;&#10;描述已自动生成"/>
             <wp:cNvGraphicFramePr>
               <a:graphicFrameLocks xmlns:a="http://schemas.openxmlformats.org/drawingml/2006/main" noChangeAspect="1"/>
@@ -3264,7 +3374,7 @@
                   <pic:spPr>
                     <a:xfrm>
                       <a:off x="0" y="0"/>
-                      <a:ext cx="3289261" cy="2304465"/>
+                      <a:ext cx="2485293" cy="1741202"/>
                     </a:xfrm>
                     <a:prstGeom prst="rect">
                       <a:avLst/>
@@ -3298,9 +3408,9 @@
           <w:noProof/>
         </w:rPr>
         <w:drawing>
-          <wp:inline distT="0" distB="0" distL="0" distR="0" wp14:anchorId="0639EA80" wp14:editId="36BE5D6E">
-            <wp:extent cx="3445525" cy="2422661"/>
-            <wp:effectExtent l="0" t="0" r="0" b="3175"/>
+          <wp:inline distT="0" distB="0" distL="0" distR="0" wp14:anchorId="0639EA80" wp14:editId="3D650C2E">
+            <wp:extent cx="2485622" cy="1747721"/>
+            <wp:effectExtent l="0" t="0" r="3810" b="5080"/>
             <wp:docPr id="34" name="图片 34" descr="图形用户界面, 应用程序&#10;&#10;描述已自动生成"/>
             <wp:cNvGraphicFramePr>
               <a:graphicFrameLocks xmlns:a="http://schemas.openxmlformats.org/drawingml/2006/main" noChangeAspect="1"/>
@@ -3327,7 +3437,7 @@
                   <pic:spPr>
                     <a:xfrm>
                       <a:off x="0" y="0"/>
-                      <a:ext cx="3463740" cy="2435469"/>
+                      <a:ext cx="2511946" cy="1766230"/>
                     </a:xfrm>
                     <a:prstGeom prst="rect">
                       <a:avLst/>
@@ -3449,11 +3559,10 @@
           <w:rFonts w:ascii="Verdana" w:hAnsi="Verdana"/>
           <w:noProof/>
         </w:rPr>
-        <w:lastRenderedPageBreak/>
         <w:drawing>
-          <wp:inline distT="0" distB="0" distL="0" distR="0" wp14:anchorId="315C73D7" wp14:editId="00407FB4">
-            <wp:extent cx="3636498" cy="1186024"/>
-            <wp:effectExtent l="0" t="0" r="0" b="0"/>
+          <wp:inline distT="0" distB="0" distL="0" distR="0" wp14:anchorId="315C73D7" wp14:editId="4A6911A6">
+            <wp:extent cx="2550017" cy="831674"/>
+            <wp:effectExtent l="0" t="0" r="3175" b="0"/>
             <wp:docPr id="35" name="图片 35" descr="图形用户界面, 应用程序&#10;&#10;描述已自动生成"/>
             <wp:cNvGraphicFramePr>
               <a:graphicFrameLocks xmlns:a="http://schemas.openxmlformats.org/drawingml/2006/main" noChangeAspect="1"/>
@@ -3480,7 +3589,7 @@
                   <pic:spPr>
                     <a:xfrm>
                       <a:off x="0" y="0"/>
-                      <a:ext cx="3661193" cy="1194078"/>
+                      <a:ext cx="2601878" cy="848588"/>
                     </a:xfrm>
                     <a:prstGeom prst="rect">
                       <a:avLst/>
@@ -3704,76 +3813,6 @@
     </w:p>
     <w:p>
       <w:pPr>
-        <w:rPr>
-          <w:rFonts w:ascii="Verdana" w:hAnsi="Verdana"/>
-        </w:rPr>
-      </w:pPr>
-    </w:p>
-    <w:p>
-      <w:pPr>
-        <w:rPr>
-          <w:rFonts w:ascii="Verdana" w:hAnsi="Verdana"/>
-        </w:rPr>
-      </w:pPr>
-    </w:p>
-    <w:p>
-      <w:pPr>
-        <w:rPr>
-          <w:rFonts w:ascii="Verdana" w:hAnsi="Verdana"/>
-        </w:rPr>
-      </w:pPr>
-    </w:p>
-    <w:p>
-      <w:pPr>
-        <w:rPr>
-          <w:rFonts w:ascii="Verdana" w:hAnsi="Verdana"/>
-        </w:rPr>
-      </w:pPr>
-    </w:p>
-    <w:p>
-      <w:pPr>
-        <w:rPr>
-          <w:rFonts w:ascii="Verdana" w:hAnsi="Verdana"/>
-        </w:rPr>
-      </w:pPr>
-    </w:p>
-    <w:p>
-      <w:pPr>
-        <w:rPr>
-          <w:rFonts w:ascii="Verdana" w:hAnsi="Verdana"/>
-        </w:rPr>
-      </w:pPr>
-    </w:p>
-    <w:p>
-      <w:pPr>
-        <w:rPr>
-          <w:rFonts w:ascii="Verdana" w:hAnsi="Verdana"/>
-        </w:rPr>
-      </w:pPr>
-    </w:p>
-    <w:p>
-      <w:pPr>
-        <w:rPr>
-          <w:rFonts w:ascii="Verdana" w:hAnsi="Verdana"/>
-        </w:rPr>
-      </w:pPr>
-    </w:p>
-    <w:p>
-      <w:pPr>
-        <w:rPr>
-          <w:rFonts w:ascii="Verdana" w:hAnsi="Verdana"/>
-        </w:rPr>
-      </w:pPr>
-    </w:p>
-    <w:p>
-      <w:pPr>
-        <w:rPr>
-          <w:rFonts w:ascii="Verdana" w:hAnsi="Verdana"/>
-        </w:rPr>
-      </w:pPr>
-    </w:p>
-    <w:p>
-      <w:pPr>
         <w:pStyle w:val="Heading1"/>
         <w:rPr>
           <w:rFonts w:ascii="Verdana" w:hAnsi="Verdana"/>
@@ -4023,9 +4062,9 @@
           <w:noProof/>
         </w:rPr>
         <w:drawing>
-          <wp:inline distT="0" distB="0" distL="0" distR="0" wp14:anchorId="23BB70EC" wp14:editId="77424304">
-            <wp:extent cx="1913324" cy="484236"/>
-            <wp:effectExtent l="0" t="0" r="4445" b="0"/>
+          <wp:inline distT="0" distB="0" distL="0" distR="0" wp14:anchorId="23BB70EC" wp14:editId="672E4F78">
+            <wp:extent cx="1223493" cy="309649"/>
+            <wp:effectExtent l="0" t="0" r="0" b="0"/>
             <wp:docPr id="5" name="图片 5" descr="文本&#10;&#10;描述已自动生成"/>
             <wp:cNvGraphicFramePr>
               <a:graphicFrameLocks xmlns:a="http://schemas.openxmlformats.org/drawingml/2006/main" noChangeAspect="1"/>
@@ -4038,7 +4077,7 @@
                     <pic:cNvPicPr/>
                   </pic:nvPicPr>
                   <pic:blipFill>
-                    <a:blip r:embed="rId14">
+                    <a:blip r:embed="rId14" cstate="print">
                       <a:extLst>
                         <a:ext uri="{28A0092B-C50C-407E-A947-70E740481C1C}">
                           <a14:useLocalDpi xmlns:a14="http://schemas.microsoft.com/office/drawing/2010/main" val="0"/>
@@ -4052,7 +4091,7 @@
                   <pic:spPr>
                     <a:xfrm>
                       <a:off x="0" y="0"/>
-                      <a:ext cx="1936721" cy="490157"/>
+                      <a:ext cx="1298949" cy="328746"/>
                     </a:xfrm>
                     <a:prstGeom prst="rect">
                       <a:avLst/>
@@ -4239,118 +4278,14 @@
           <w:rFonts w:ascii="Verdana" w:hAnsi="Verdana"/>
           <w:b/>
           <w:bCs/>
-          <w:color w:val="000000" w:themeColor="text1"/>
-        </w:rPr>
-        <w:t>Left</w:t>
-      </w:r>
-      <w:r>
-        <w:rPr>
-          <w:rFonts w:ascii="Verdana" w:hAnsi="Verdana"/>
-          <w:b/>
-          <w:bCs/>
-          <w:color w:val="000000" w:themeColor="text1"/>
-        </w:rPr>
-        <w:t xml:space="preserve"> </w:t>
-      </w:r>
-      <w:r>
-        <w:rPr>
-          <w:rFonts w:ascii="Verdana" w:hAnsi="Verdana" w:hint="eastAsia"/>
-          <w:b/>
-          <w:bCs/>
-          <w:color w:val="000000" w:themeColor="text1"/>
-        </w:rPr>
-        <w:t>c</w:t>
-      </w:r>
-      <w:r>
-        <w:rPr>
-          <w:rFonts w:ascii="Verdana" w:hAnsi="Verdana"/>
-          <w:b/>
-          <w:bCs/>
-          <w:color w:val="000000" w:themeColor="text1"/>
-        </w:rPr>
-        <w:t>lick</w:t>
-      </w:r>
-      <w:r>
-        <w:rPr>
-          <w:rFonts w:ascii="Verdana" w:hAnsi="Verdana"/>
-        </w:rPr>
-        <w:t xml:space="preserve"> the node, </w:t>
-      </w:r>
-      <w:r>
-        <w:rPr>
-          <w:rFonts w:ascii="Verdana" w:hAnsi="Verdana" w:hint="eastAsia"/>
-        </w:rPr>
-        <w:t>the</w:t>
-      </w:r>
-      <w:r>
-        <w:rPr>
-          <w:rFonts w:ascii="Verdana" w:hAnsi="Verdana"/>
-        </w:rPr>
-        <w:t xml:space="preserve"> </w:t>
-      </w:r>
-      <w:r>
-        <w:rPr>
-          <w:rFonts w:ascii="Verdana" w:hAnsi="Verdana"/>
-          <w:b/>
-          <w:bCs/>
-        </w:rPr>
-        <w:t>table</w:t>
-      </w:r>
-      <w:r>
-        <w:rPr>
-          <w:rFonts w:ascii="Verdana" w:hAnsi="Verdana"/>
-        </w:rPr>
-        <w:t xml:space="preserve"> </w:t>
-      </w:r>
-      <w:r>
-        <w:rPr>
-          <w:rFonts w:ascii="Verdana" w:hAnsi="Verdana"/>
-        </w:rPr>
-        <w:t>on</w:t>
-      </w:r>
-      <w:r>
-        <w:rPr>
-          <w:rFonts w:ascii="Verdana" w:hAnsi="Verdana"/>
-        </w:rPr>
-        <w:t xml:space="preserve"> the right-top will display the node details. </w:t>
-      </w:r>
-    </w:p>
-    <w:p>
-      <w:pPr>
-        <w:rPr>
-          <w:rFonts w:ascii="Verdana" w:hAnsi="Verdana"/>
-        </w:rPr>
-      </w:pPr>
-    </w:p>
-    <w:p>
-      <w:pPr>
-        <w:rPr>
-          <w:rFonts w:ascii="Verdana" w:hAnsi="Verdana"/>
-        </w:rPr>
-      </w:pPr>
-      <w:r>
-        <w:rPr>
-          <w:rFonts w:ascii="Verdana" w:hAnsi="Verdana" w:hint="eastAsia"/>
-        </w:rPr>
-        <w:t>The</w:t>
-      </w:r>
-      <w:r>
-        <w:rPr>
-          <w:rFonts w:ascii="Verdana" w:hAnsi="Verdana"/>
-        </w:rPr>
-        <w:t xml:space="preserve"> node</w:t>
-      </w:r>
-      <w:r>
-        <w:rPr>
-          <w:rFonts w:ascii="Verdana" w:hAnsi="Verdana" w:hint="eastAsia"/>
-        </w:rPr>
-        <w:t xml:space="preserve"> </w:t>
-      </w:r>
-      <w:r>
-        <w:rPr>
-          <w:rFonts w:ascii="Verdana" w:hAnsi="Verdana"/>
-        </w:rPr>
-        <w:t xml:space="preserve">attributes are editable through the table by choose and double click the cell in the table. </w:t>
+        </w:rPr>
+        <w:t>Left click</w:t>
+      </w:r>
+      <w:r>
+        <w:rPr>
+          <w:rFonts w:ascii="Verdana" w:hAnsi="Verdana"/>
+        </w:rPr>
+        <w:t xml:space="preserve"> the node and the respective information will be displayed at bottom table.</w:t>
       </w:r>
     </w:p>
     <w:p>
@@ -4588,7 +4523,19 @@
         <w:rPr>
           <w:rFonts w:ascii="Verdana" w:hAnsi="Verdana"/>
         </w:rPr>
-        <w:t xml:space="preserve"> mode is applied in merge cluster while </w:t>
+        <w:t xml:space="preserve"> mode is applied in merge cluster </w:t>
+      </w:r>
+      <w:r>
+        <w:rPr>
+          <w:rFonts w:ascii="Verdana" w:hAnsi="Verdana"/>
+        </w:rPr>
+        <w:t xml:space="preserve">and release a whole cluster </w:t>
+      </w:r>
+      <w:r>
+        <w:rPr>
+          <w:rFonts w:ascii="Verdana" w:hAnsi="Verdana"/>
+        </w:rPr>
+        <w:t xml:space="preserve">while </w:t>
       </w:r>
       <w:r>
         <w:rPr>
@@ -4620,7 +4567,79 @@
         <w:rPr>
           <w:rFonts w:ascii="Verdana" w:hAnsi="Verdana"/>
         </w:rPr>
-        <w:t xml:space="preserve"> Each mode has a hint dialog displayed at the bottom. A small guidance can be seen by hover the mode.</w:t>
+        <w:t xml:space="preserve"> </w:t>
+      </w:r>
+      <w:r>
+        <w:rPr>
+          <w:rFonts w:ascii="Verdana" w:hAnsi="Verdana"/>
+        </w:rPr>
+        <w:t>Selection</w:t>
+      </w:r>
+      <w:r>
+        <w:rPr>
+          <w:rFonts w:ascii="Verdana" w:hAnsi="Verdana"/>
+        </w:rPr>
+        <w:t xml:space="preserve"> mode</w:t>
+      </w:r>
+      <w:r>
+        <w:rPr>
+          <w:rFonts w:ascii="Verdana" w:hAnsi="Verdana"/>
+        </w:rPr>
+        <w:t>s</w:t>
+      </w:r>
+      <w:r>
+        <w:rPr>
+          <w:rFonts w:ascii="Verdana" w:hAnsi="Verdana"/>
+        </w:rPr>
+        <w:t xml:space="preserve"> ha</w:t>
+      </w:r>
+      <w:r>
+        <w:rPr>
+          <w:rFonts w:ascii="Verdana" w:hAnsi="Verdana"/>
+        </w:rPr>
+        <w:t>ve</w:t>
+      </w:r>
+      <w:r>
+        <w:rPr>
+          <w:rFonts w:ascii="Verdana" w:hAnsi="Verdana"/>
+        </w:rPr>
+        <w:t xml:space="preserve"> hint dialog</w:t>
+      </w:r>
+      <w:r>
+        <w:rPr>
+          <w:rFonts w:ascii="Verdana" w:hAnsi="Verdana"/>
+        </w:rPr>
+        <w:t>s</w:t>
+      </w:r>
+      <w:r>
+        <w:rPr>
+          <w:rFonts w:ascii="Verdana" w:hAnsi="Verdana"/>
+        </w:rPr>
+        <w:t xml:space="preserve"> displayed at the bottom. A small guidance can be seen by hover</w:t>
+      </w:r>
+      <w:r>
+        <w:rPr>
+          <w:rFonts w:ascii="Verdana" w:hAnsi="Verdana"/>
+        </w:rPr>
+        <w:t>ing</w:t>
+      </w:r>
+      <w:r>
+        <w:rPr>
+          <w:rFonts w:ascii="Verdana" w:hAnsi="Verdana"/>
+        </w:rPr>
+        <w:t xml:space="preserve"> </w:t>
+      </w:r>
+      <w:r>
+        <w:rPr>
+          <w:rFonts w:ascii="Verdana" w:hAnsi="Verdana"/>
+        </w:rPr>
+        <w:t>each</w:t>
+      </w:r>
+      <w:r>
+        <w:rPr>
+          <w:rFonts w:ascii="Verdana" w:hAnsi="Verdana"/>
+        </w:rPr>
+        <w:t xml:space="preserve"> mode.</w:t>
       </w:r>
     </w:p>
     <w:p>
@@ -4973,9 +4992,9 @@
           <w:noProof/>
         </w:rPr>
         <w:drawing>
-          <wp:inline distT="0" distB="0" distL="0" distR="0" wp14:anchorId="08C1381E" wp14:editId="63B4FC7E">
-            <wp:extent cx="2544726" cy="1402862"/>
-            <wp:effectExtent l="0" t="0" r="0" b="0"/>
+          <wp:inline distT="0" distB="0" distL="0" distR="0" wp14:anchorId="08C1381E" wp14:editId="1182B706">
+            <wp:extent cx="1764632" cy="972810"/>
+            <wp:effectExtent l="0" t="0" r="1270" b="5715"/>
             <wp:docPr id="1" name="图片 1" descr="图形用户界面, 文本, 应用程序, 聊天或短信&#10;&#10;描述已自动生成"/>
             <wp:cNvGraphicFramePr>
               <a:graphicFrameLocks xmlns:a="http://schemas.openxmlformats.org/drawingml/2006/main" noChangeAspect="1"/>
@@ -4988,7 +5007,7 @@
                     <pic:cNvPicPr/>
                   </pic:nvPicPr>
                   <pic:blipFill>
-                    <a:blip r:embed="rId16">
+                    <a:blip r:embed="rId16" cstate="print">
                       <a:extLst>
                         <a:ext uri="{28A0092B-C50C-407E-A947-70E740481C1C}">
                           <a14:useLocalDpi xmlns:a14="http://schemas.microsoft.com/office/drawing/2010/main" val="0"/>
@@ -5002,7 +5021,7 @@
                   <pic:spPr>
                     <a:xfrm>
                       <a:off x="0" y="0"/>
-                      <a:ext cx="2573943" cy="1418969"/>
+                      <a:ext cx="1809502" cy="997546"/>
                     </a:xfrm>
                     <a:prstGeom prst="rect">
                       <a:avLst/>
@@ -5135,9 +5154,9 @@
           <w:noProof/>
         </w:rPr>
         <w:drawing>
-          <wp:inline distT="0" distB="0" distL="0" distR="0" wp14:anchorId="2AF96F13" wp14:editId="3E26E6B9">
-            <wp:extent cx="1629015" cy="332233"/>
-            <wp:effectExtent l="0" t="0" r="0" b="0"/>
+          <wp:inline distT="0" distB="0" distL="0" distR="0" wp14:anchorId="2AF96F13" wp14:editId="34F6E22A">
+            <wp:extent cx="1395664" cy="284642"/>
+            <wp:effectExtent l="0" t="0" r="1905" b="0"/>
             <wp:docPr id="9" name="图片 9" descr="文本&#10;&#10;低可信度描述已自动生成"/>
             <wp:cNvGraphicFramePr>
               <a:graphicFrameLocks xmlns:a="http://schemas.openxmlformats.org/drawingml/2006/main" noChangeAspect="1"/>
@@ -5164,7 +5183,7 @@
                   <pic:spPr>
                     <a:xfrm>
                       <a:off x="0" y="0"/>
-                      <a:ext cx="1655248" cy="337583"/>
+                      <a:ext cx="1442747" cy="294244"/>
                     </a:xfrm>
                     <a:prstGeom prst="rect">
                       <a:avLst/>
@@ -5226,6 +5245,12 @@
         </w:rPr>
         <w:t>that you intended to change and type in the modified value.</w:t>
       </w:r>
+      <w:r>
+        <w:rPr>
+          <w:rFonts w:ascii="Verdana" w:hAnsi="Verdana"/>
+        </w:rPr>
+        <w:t xml:space="preserve"> Node ID as the unique identifier cannot be modified.</w:t>
+      </w:r>
     </w:p>
     <w:p>
       <w:pPr>
@@ -5286,20 +5311,20 @@
         <w:rPr>
           <w:rFonts w:ascii="Verdana" w:hAnsi="Verdana"/>
         </w:rPr>
-        <w:t xml:space="preserve">-up. Enter the </w:t>
+        <w:t>-up. Enter the new node id and other attributes. Only a new node with unique id will be added</w:t>
+      </w:r>
+      <w:r>
+        <w:rPr>
+          <w:rFonts w:ascii="Verdana" w:hAnsi="Verdana"/>
+        </w:rPr>
+        <w:t xml:space="preserve"> </w:t>
       </w:r>
       <w:r>
         <w:rPr>
           <w:rFonts w:ascii="Verdana" w:hAnsi="Verdana"/>
         </w:rPr>
         <w:lastRenderedPageBreak/>
-        <w:t>new node id and other attributes. Only a new node with unique id will be added</w:t>
-      </w:r>
-      <w:r>
-        <w:rPr>
-          <w:rFonts w:ascii="Verdana" w:hAnsi="Verdana"/>
-        </w:rPr>
-        <w:t xml:space="preserve"> after validation check</w:t>
+        <w:t>after validation check</w:t>
       </w:r>
       <w:r>
         <w:rPr>
@@ -5392,8 +5417,8 @@
           <w:noProof/>
         </w:rPr>
         <w:drawing>
-          <wp:inline distT="0" distB="0" distL="0" distR="0" wp14:anchorId="3C5907E0" wp14:editId="238D176E">
-            <wp:extent cx="2558784" cy="2558784"/>
+          <wp:inline distT="0" distB="0" distL="0" distR="0" wp14:anchorId="3C5907E0" wp14:editId="4087EC46">
+            <wp:extent cx="2261937" cy="2261937"/>
             <wp:effectExtent l="0" t="0" r="0" b="0"/>
             <wp:docPr id="16" name="图片 16" descr="图形用户界面, 应用程序&#10;&#10;描述已自动生成"/>
             <wp:cNvGraphicFramePr>
@@ -5421,7 +5446,7 @@
                   <pic:spPr>
                     <a:xfrm>
                       <a:off x="0" y="0"/>
-                      <a:ext cx="2586567" cy="2586567"/>
+                      <a:ext cx="2289153" cy="2289153"/>
                     </a:xfrm>
                     <a:prstGeom prst="rect">
                       <a:avLst/>
@@ -5621,9 +5646,9 @@
           <w:noProof/>
         </w:rPr>
         <w:drawing>
-          <wp:inline distT="0" distB="0" distL="0" distR="0" wp14:anchorId="5618F1C2" wp14:editId="1EB1A204">
-            <wp:extent cx="5194407" cy="252210"/>
-            <wp:effectExtent l="0" t="0" r="0" b="1905"/>
+          <wp:inline distT="0" distB="0" distL="0" distR="0" wp14:anchorId="5618F1C2" wp14:editId="1DCA6FC4">
+            <wp:extent cx="4628147" cy="224715"/>
+            <wp:effectExtent l="0" t="0" r="0" b="4445"/>
             <wp:docPr id="15" name="图片 15"/>
             <wp:cNvGraphicFramePr>
               <a:graphicFrameLocks xmlns:a="http://schemas.openxmlformats.org/drawingml/2006/main" noChangeAspect="1"/>
@@ -5650,7 +5675,7 @@
                   <pic:spPr>
                     <a:xfrm>
                       <a:off x="0" y="0"/>
-                      <a:ext cx="5257499" cy="255273"/>
+                      <a:ext cx="4925011" cy="239129"/>
                     </a:xfrm>
                     <a:prstGeom prst="rect">
                       <a:avLst/>
@@ -5967,9 +5992,9 @@
           <w:noProof/>
         </w:rPr>
         <w:drawing>
-          <wp:inline distT="0" distB="0" distL="0" distR="0" wp14:anchorId="51C17321" wp14:editId="0B6BFD74">
-            <wp:extent cx="1629015" cy="332233"/>
-            <wp:effectExtent l="0" t="0" r="0" b="0"/>
+          <wp:inline distT="0" distB="0" distL="0" distR="0" wp14:anchorId="51C17321" wp14:editId="1B1004AF">
+            <wp:extent cx="1403685" cy="286277"/>
+            <wp:effectExtent l="0" t="0" r="0" b="6350"/>
             <wp:docPr id="4" name="图片 4" descr="文本&#10;&#10;低可信度描述已自动生成"/>
             <wp:cNvGraphicFramePr>
               <a:graphicFrameLocks xmlns:a="http://schemas.openxmlformats.org/drawingml/2006/main" noChangeAspect="1"/>
@@ -5996,7 +6021,7 @@
                   <pic:spPr>
                     <a:xfrm>
                       <a:off x="0" y="0"/>
-                      <a:ext cx="1655248" cy="337583"/>
+                      <a:ext cx="1458673" cy="297492"/>
                     </a:xfrm>
                     <a:prstGeom prst="rect">
                       <a:avLst/>
@@ -6073,44 +6098,44 @@
         <w:rPr>
           <w:rFonts w:ascii="Verdana" w:hAnsi="Verdana"/>
         </w:rPr>
-        <w:t xml:space="preserve"> Choose </w:t>
+        <w:t xml:space="preserve"> Choose the source node id and target node id for the edge</w:t>
+      </w:r>
+      <w:r>
+        <w:rPr>
+          <w:rFonts w:ascii="Verdana" w:hAnsi="Verdana"/>
+        </w:rPr>
+        <w:t>.</w:t>
+      </w:r>
+      <w:r>
+        <w:rPr>
+          <w:rFonts w:ascii="Verdana" w:hAnsi="Verdana"/>
+        </w:rPr>
+        <w:t xml:space="preserve"> Validatio</w:t>
+      </w:r>
+      <w:r>
+        <w:rPr>
+          <w:rFonts w:ascii="Verdana" w:hAnsi="Verdana"/>
+        </w:rPr>
+        <w:t xml:space="preserve">n </w:t>
+      </w:r>
+      <w:r>
+        <w:rPr>
+          <w:rFonts w:ascii="Verdana" w:hAnsi="Verdana"/>
+        </w:rPr>
+        <w:t>inspection</w:t>
+      </w:r>
+      <w:r>
+        <w:rPr>
+          <w:rFonts w:ascii="Verdana" w:hAnsi="Verdana"/>
+        </w:rPr>
+        <w:t xml:space="preserve"> will check whether the source node is the same as target node or the edge already </w:t>
       </w:r>
       <w:r>
         <w:rPr>
           <w:rFonts w:ascii="Verdana" w:hAnsi="Verdana"/>
         </w:rPr>
         <w:lastRenderedPageBreak/>
-        <w:t>the source node id and target node id for the edge</w:t>
-      </w:r>
-      <w:r>
-        <w:rPr>
-          <w:rFonts w:ascii="Verdana" w:hAnsi="Verdana"/>
-        </w:rPr>
-        <w:t>.</w:t>
-      </w:r>
-      <w:r>
-        <w:rPr>
-          <w:rFonts w:ascii="Verdana" w:hAnsi="Verdana"/>
-        </w:rPr>
-        <w:t xml:space="preserve"> Validatio</w:t>
-      </w:r>
-      <w:r>
-        <w:rPr>
-          <w:rFonts w:ascii="Verdana" w:hAnsi="Verdana"/>
-        </w:rPr>
-        <w:t xml:space="preserve">n </w:t>
-      </w:r>
-      <w:r>
-        <w:rPr>
-          <w:rFonts w:ascii="Verdana" w:hAnsi="Verdana"/>
-        </w:rPr>
-        <w:t>inspection</w:t>
-      </w:r>
-      <w:r>
-        <w:rPr>
-          <w:rFonts w:ascii="Verdana" w:hAnsi="Verdana"/>
-        </w:rPr>
-        <w:t xml:space="preserve"> will check whether the source node is the same as target node or the edge already exists. Only passes the validation check, the new edge is able to be added.</w:t>
+        <w:t>exists. Only passes the validation check, the new edge is able to be added.</w:t>
       </w:r>
       <w:r>
         <w:rPr>
@@ -6201,9 +6226,9 @@
           <w:noProof/>
         </w:rPr>
         <w:drawing>
-          <wp:inline distT="0" distB="0" distL="0" distR="0" wp14:anchorId="55E652FF" wp14:editId="40422139">
-            <wp:extent cx="3419395" cy="2598329"/>
-            <wp:effectExtent l="0" t="0" r="0" b="5715"/>
+          <wp:inline distT="0" distB="0" distL="0" distR="0" wp14:anchorId="55E652FF" wp14:editId="2A8596F4">
+            <wp:extent cx="2774782" cy="2108501"/>
+            <wp:effectExtent l="0" t="0" r="0" b="0"/>
             <wp:docPr id="17" name="图片 17" descr="图形用户界面, 文本, 应用程序&#10;&#10;描述已自动生成"/>
             <wp:cNvGraphicFramePr>
               <a:graphicFrameLocks xmlns:a="http://schemas.openxmlformats.org/drawingml/2006/main" noChangeAspect="1"/>
@@ -6230,7 +6255,7 @@
                   <pic:spPr>
                     <a:xfrm>
                       <a:off x="0" y="0"/>
-                      <a:ext cx="3430349" cy="2606653"/>
+                      <a:ext cx="2795290" cy="2124085"/>
                     </a:xfrm>
                     <a:prstGeom prst="rect">
                       <a:avLst/>
@@ -6430,9 +6455,9 @@
           <w:noProof/>
         </w:rPr>
         <w:drawing>
-          <wp:inline distT="0" distB="0" distL="0" distR="0" wp14:anchorId="76428EB7" wp14:editId="6882495B">
-            <wp:extent cx="5270500" cy="253365"/>
-            <wp:effectExtent l="0" t="0" r="0" b="5715"/>
+          <wp:inline distT="0" distB="0" distL="0" distR="0" wp14:anchorId="76428EB7" wp14:editId="203376A7">
+            <wp:extent cx="4932947" cy="237138"/>
+            <wp:effectExtent l="0" t="0" r="0" b="4445"/>
             <wp:docPr id="12" name="图片 12"/>
             <wp:cNvGraphicFramePr>
               <a:graphicFrameLocks xmlns:a="http://schemas.openxmlformats.org/drawingml/2006/main" noChangeAspect="1"/>
@@ -6459,7 +6484,7 @@
                   <pic:spPr>
                     <a:xfrm>
                       <a:off x="0" y="0"/>
-                      <a:ext cx="5270500" cy="253365"/>
+                      <a:ext cx="4997927" cy="240262"/>
                     </a:xfrm>
                     <a:prstGeom prst="rect">
                       <a:avLst/>
@@ -6632,14 +6657,19 @@
         <w:rPr>
           <w:rFonts w:ascii="Verdana" w:hAnsi="Verdana"/>
         </w:rPr>
-        <w:t xml:space="preserve">click the left context menu to choose the target attribute. Then type in the value of the properties in target nodes. A list of nodes matching the conditions will be displayed. Click the node id, the camera will focus on this node and the corresponding node details will be </w:t>
-      </w:r>
-      <w:r>
-        <w:rPr>
-          <w:rFonts w:ascii="Verdana" w:hAnsi="Verdana"/>
-        </w:rPr>
-        <w:lastRenderedPageBreak/>
-        <w:t>displayed at the top-right table.</w:t>
+        <w:t xml:space="preserve">click the left </w:t>
+      </w:r>
+      <w:r>
+        <w:rPr>
+          <w:rFonts w:ascii="Verdana" w:hAnsi="Verdana" w:hint="eastAsia"/>
+        </w:rPr>
+        <w:t>filter</w:t>
+      </w:r>
+      <w:r>
+        <w:rPr>
+          <w:rFonts w:ascii="Verdana" w:hAnsi="Verdana"/>
+        </w:rPr>
+        <w:t xml:space="preserve"> menu to choose the target attribute. Then type the value of the properties in target nodes. A list of nodes matching the conditions will be displayed. Click the node id, the camera will focus on this node and the corresponding node details will be displayed at the top-right table.</w:t>
       </w:r>
     </w:p>
     <w:p>
@@ -6658,9 +6688,9 @@
           <w:noProof/>
         </w:rPr>
         <w:drawing>
-          <wp:inline distT="0" distB="0" distL="0" distR="0" wp14:anchorId="003A9C08" wp14:editId="737343C2">
-            <wp:extent cx="2511083" cy="356358"/>
-            <wp:effectExtent l="0" t="0" r="3810" b="0"/>
+          <wp:inline distT="0" distB="0" distL="0" distR="0" wp14:anchorId="003A9C08" wp14:editId="41EAB266">
+            <wp:extent cx="2310063" cy="327830"/>
+            <wp:effectExtent l="0" t="0" r="1905" b="2540"/>
             <wp:docPr id="20" name="Picture 20" descr="Graphical user interface, application&#10;&#10;Description automatically generated"/>
             <wp:cNvGraphicFramePr>
               <a:graphicFrameLocks xmlns:a="http://schemas.openxmlformats.org/drawingml/2006/main" noChangeAspect="1"/>
@@ -6673,7 +6703,7 @@
                     <pic:cNvPicPr/>
                   </pic:nvPicPr>
                   <pic:blipFill>
-                    <a:blip r:embed="rId22">
+                    <a:blip r:embed="rId22" cstate="print">
                       <a:extLst>
                         <a:ext uri="{28A0092B-C50C-407E-A947-70E740481C1C}">
                           <a14:useLocalDpi xmlns:a14="http://schemas.microsoft.com/office/drawing/2010/main" val="0"/>
@@ -6687,7 +6717,7 @@
                   <pic:spPr>
                     <a:xfrm>
                       <a:off x="0" y="0"/>
-                      <a:ext cx="2658329" cy="377254"/>
+                      <a:ext cx="2453591" cy="348199"/>
                     </a:xfrm>
                     <a:prstGeom prst="rect">
                       <a:avLst/>
@@ -6724,6 +6754,7 @@
           <w:bCs w:val="0"/>
           <w:color w:val="2E74B5" w:themeColor="accent5" w:themeShade="BF"/>
         </w:rPr>
+        <w:lastRenderedPageBreak/>
         <w:t xml:space="preserve">Section </w:t>
       </w:r>
       <w:r>
@@ -6751,17 +6782,38 @@
           <w:bCs w:val="0"/>
           <w:color w:val="2E74B5" w:themeColor="accent5" w:themeShade="BF"/>
         </w:rPr>
+        <w:t>Multi-</w:t>
+      </w:r>
+      <w:r>
+        <w:rPr>
+          <w:rFonts w:ascii="Verdana" w:hAnsi="Verdana"/>
+          <w:b w:val="0"/>
+          <w:bCs w:val="0"/>
+          <w:color w:val="2E74B5" w:themeColor="accent5" w:themeShade="BF"/>
+        </w:rPr>
         <w:t>Selection</w:t>
       </w:r>
       <w:bookmarkEnd w:id="29"/>
     </w:p>
     <w:p>
+      <w:pPr>
+        <w:rPr>
+          <w:rFonts w:ascii="Verdana" w:hAnsi="Verdana"/>
+        </w:rPr>
+      </w:pPr>
       <w:r>
         <w:rPr>
           <w:rFonts w:ascii="Verdana" w:hAnsi="Verdana"/>
         </w:rPr>
         <w:t>To multi-select nodes, the following two methods can help you:</w:t>
       </w:r>
+    </w:p>
+    <w:p>
+      <w:pPr>
+        <w:rPr>
+          <w:rFonts w:ascii="Verdana" w:hAnsi="Verdana"/>
+        </w:rPr>
+      </w:pPr>
     </w:p>
     <w:p>
       <w:pPr>
@@ -6777,71 +6829,79 @@
           <w:sz w:val="28"/>
           <w:szCs w:val="28"/>
         </w:rPr>
-        <w:t>Multiple Selection</w:t>
-      </w:r>
-    </w:p>
-    <w:p>
-      <w:pPr>
+        <w:t>Clicking</w:t>
+      </w:r>
+      <w:r>
         <w:rPr>
           <w:rFonts w:ascii="Verdana" w:hAnsi="Verdana"/>
           <w:sz w:val="28"/>
           <w:szCs w:val="28"/>
         </w:rPr>
-      </w:pPr>
-      <w:r>
-        <w:rPr>
-          <w:rFonts w:ascii="Verdana" w:hAnsi="Verdana"/>
-          <w:b/>
-          <w:bCs/>
-        </w:rPr>
-        <w:t>L</w:t>
-      </w:r>
-      <w:r>
-        <w:rPr>
-          <w:rFonts w:ascii="Verdana" w:hAnsi="Verdana"/>
-          <w:b/>
-          <w:bCs/>
-        </w:rPr>
-        <w:t>eft click</w:t>
-      </w:r>
-      <w:r>
-        <w:rPr>
-          <w:rFonts w:ascii="Verdana" w:hAnsi="Verdana"/>
-        </w:rPr>
-        <w:t xml:space="preserve"> the nodes to </w:t>
-      </w:r>
-      <w:r>
-        <w:rPr>
-          <w:rFonts w:ascii="Verdana" w:hAnsi="Verdana" w:hint="eastAsia"/>
-        </w:rPr>
-        <w:t>mu</w:t>
-      </w:r>
-      <w:r>
-        <w:rPr>
-          <w:rFonts w:ascii="Verdana" w:hAnsi="Verdana"/>
-        </w:rPr>
-        <w:t xml:space="preserve">lti-select the nodes in Click Selection in </w:t>
-      </w:r>
-      <w:r>
-        <w:rPr>
-          <w:rFonts w:ascii="Verdana" w:hAnsi="Verdana"/>
-          <w:b/>
-          <w:bCs/>
-        </w:rPr>
-        <w:t>Node Selection</w:t>
-      </w:r>
-      <w:r>
-        <w:rPr>
-          <w:rFonts w:ascii="Verdana" w:hAnsi="Verdana"/>
-        </w:rPr>
-        <w:t xml:space="preserve"> Mode.</w:t>
-      </w:r>
-      <w:r>
+        <w:t xml:space="preserve"> Selection</w:t>
+      </w:r>
+    </w:p>
+    <w:p>
+      <w:pPr>
         <w:rPr>
           <w:rFonts w:ascii="Verdana" w:hAnsi="Verdana"/>
           <w:sz w:val="28"/>
           <w:szCs w:val="28"/>
         </w:rPr>
+      </w:pPr>
+      <w:r>
+        <w:rPr>
+          <w:rFonts w:ascii="Verdana" w:hAnsi="Verdana"/>
+          <w:b/>
+          <w:bCs/>
+        </w:rPr>
+        <w:t>L</w:t>
+      </w:r>
+      <w:r>
+        <w:rPr>
+          <w:rFonts w:ascii="Verdana" w:hAnsi="Verdana"/>
+          <w:b/>
+          <w:bCs/>
+        </w:rPr>
+        <w:t>eft click</w:t>
+      </w:r>
+      <w:r>
+        <w:rPr>
+          <w:rFonts w:ascii="Verdana" w:hAnsi="Verdana"/>
+        </w:rPr>
+        <w:t xml:space="preserve"> the nodes to </w:t>
+      </w:r>
+      <w:r>
+        <w:rPr>
+          <w:rFonts w:ascii="Verdana" w:hAnsi="Verdana" w:hint="eastAsia"/>
+        </w:rPr>
+        <w:t>mu</w:t>
+      </w:r>
+      <w:r>
+        <w:rPr>
+          <w:rFonts w:ascii="Verdana" w:hAnsi="Verdana"/>
+        </w:rPr>
+        <w:t xml:space="preserve">lti-select the nodes in </w:t>
+      </w:r>
+      <w:r>
+        <w:rPr>
+          <w:rFonts w:ascii="Verdana" w:hAnsi="Verdana"/>
+          <w:b/>
+          <w:bCs/>
+        </w:rPr>
+        <w:t>Node Selection</w:t>
+      </w:r>
+      <w:r>
+        <w:rPr>
+          <w:rFonts w:ascii="Verdana" w:hAnsi="Verdana"/>
+        </w:rPr>
+        <w:t xml:space="preserve"> Mode.</w:t>
+      </w:r>
+      <w:r>
+        <w:rPr>
+          <w:rFonts w:ascii="Verdana" w:hAnsi="Verdana"/>
+          <w:sz w:val="28"/>
+          <w:szCs w:val="28"/>
+        </w:rPr>
         <w:t xml:space="preserve"> </w:t>
       </w:r>
       <w:r>
@@ -6888,43 +6948,51 @@
           <w:b/>
           <w:bCs/>
         </w:rPr>
-        <w:t>left click</w:t>
-      </w:r>
-      <w:r>
-        <w:rPr>
-          <w:rFonts w:ascii="Verdana" w:hAnsi="Verdana"/>
-        </w:rPr>
-        <w:t xml:space="preserve"> the node</w:t>
-      </w:r>
-      <w:r>
-        <w:rPr>
-          <w:rFonts w:ascii="Verdana" w:hAnsi="Verdana"/>
-        </w:rPr>
-        <w:t>s again in Node Sel</w:t>
-      </w:r>
-      <w:r>
-        <w:rPr>
-          <w:rFonts w:ascii="Verdana" w:hAnsi="Verdana"/>
-        </w:rPr>
-        <w:t>e</w:t>
-      </w:r>
-      <w:r>
-        <w:rPr>
-          <w:rFonts w:ascii="Verdana" w:hAnsi="Verdana"/>
-        </w:rPr>
-        <w:t>ction</w:t>
-      </w:r>
-      <w:r>
-        <w:rPr>
-          <w:rFonts w:ascii="Verdana" w:hAnsi="Verdana"/>
-        </w:rPr>
-        <w:t xml:space="preserve"> mode</w:t>
-      </w:r>
-      <w:r>
-        <w:rPr>
-          <w:rFonts w:ascii="Verdana" w:hAnsi="Verdana"/>
-        </w:rPr>
-        <w:t>. When the color of nodes turns into the previous color, the nodes are unselected. When the nodes are not selected, the details of the nodes will not be shown in the table.</w:t>
+        <w:t>click</w:t>
+      </w:r>
+      <w:r>
+        <w:rPr>
+          <w:rFonts w:ascii="Verdana" w:hAnsi="Verdana"/>
+        </w:rPr>
+        <w:t xml:space="preserve"> the </w:t>
+      </w:r>
+      <w:r>
+        <w:rPr>
+          <w:rFonts w:ascii="Verdana" w:hAnsi="Verdana"/>
+        </w:rPr>
+        <w:t xml:space="preserve">background or choose </w:t>
+      </w:r>
+      <w:r>
+        <w:rPr>
+          <w:rFonts w:ascii="Verdana" w:hAnsi="Verdana"/>
+          <w:b/>
+          <w:bCs/>
+        </w:rPr>
+        <w:t>Cancel Selection</w:t>
+      </w:r>
+      <w:r>
+        <w:rPr>
+          <w:rFonts w:ascii="Verdana" w:hAnsi="Verdana"/>
+        </w:rPr>
+        <w:t xml:space="preserve"> in the context menu</w:t>
+      </w:r>
+      <w:r>
+        <w:rPr>
+          <w:rFonts w:ascii="Verdana" w:hAnsi="Verdana"/>
+        </w:rPr>
+        <w:t>. When the color</w:t>
+      </w:r>
+      <w:r>
+        <w:rPr>
+          <w:rFonts w:ascii="Verdana" w:hAnsi="Verdana"/>
+        </w:rPr>
+        <w:t>s</w:t>
+      </w:r>
+      <w:r>
+        <w:rPr>
+          <w:rFonts w:ascii="Verdana" w:hAnsi="Verdana"/>
+        </w:rPr>
+        <w:t xml:space="preserve"> of nodes turn into the previous color, the nodes are unselected. When the nodes are not selected, the details of the nodes will not be shown in the table.</w:t>
       </w:r>
     </w:p>
     <w:p>
@@ -6947,10 +7015,10 @@
           <w:noProof/>
         </w:rPr>
         <w:drawing>
-          <wp:inline distT="0" distB="0" distL="0" distR="0" wp14:anchorId="5C9025A5" wp14:editId="4A5AD53B">
-            <wp:extent cx="2377440" cy="802976"/>
-            <wp:effectExtent l="0" t="0" r="0" b="0"/>
-            <wp:docPr id="36" name="图片 36" descr="图形用户界面, 文本, 应用程序&#10;&#10;描述已自动生成"/>
+          <wp:inline distT="0" distB="0" distL="0" distR="0" wp14:anchorId="3287E14A" wp14:editId="5E9D14E9">
+            <wp:extent cx="2135091" cy="735263"/>
+            <wp:effectExtent l="0" t="0" r="0" b="1905"/>
+            <wp:docPr id="3" name="Picture 3" descr="Graphical user interface, text, application&#10;&#10;Description automatically generated"/>
             <wp:cNvGraphicFramePr>
               <a:graphicFrameLocks xmlns:a="http://schemas.openxmlformats.org/drawingml/2006/main" noChangeAspect="1"/>
             </wp:cNvGraphicFramePr>
@@ -6958,7 +7026,7 @@
               <a:graphicData uri="http://schemas.openxmlformats.org/drawingml/2006/picture">
                 <pic:pic xmlns:pic="http://schemas.openxmlformats.org/drawingml/2006/picture">
                   <pic:nvPicPr>
-                    <pic:cNvPr id="36" name="图片 36" descr="图形用户界面, 文本, 应用程序&#10;&#10;描述已自动生成"/>
+                    <pic:cNvPr id="3" name="Picture 3" descr="Graphical user interface, text, application&#10;&#10;Description automatically generated"/>
                     <pic:cNvPicPr/>
                   </pic:nvPicPr>
                   <pic:blipFill>
@@ -6976,7 +7044,7 @@
                   <pic:spPr>
                     <a:xfrm>
                       <a:off x="0" y="0"/>
-                      <a:ext cx="2416479" cy="816162"/>
+                      <a:ext cx="2230565" cy="768141"/>
                     </a:xfrm>
                     <a:prstGeom prst="rect">
                       <a:avLst/>
@@ -7036,6 +7104,38 @@
       </w:r>
       <w:r>
         <w:rPr>
+          <w:rFonts w:ascii="Verdana" w:hAnsi="Verdana" w:hint="eastAsia"/>
+          <w:b/>
+          <w:bCs/>
+        </w:rPr>
+        <w:t>U</w:t>
+      </w:r>
+      <w:r>
+        <w:rPr>
+          <w:rFonts w:ascii="Verdana" w:hAnsi="Verdana" w:hint="eastAsia"/>
+          <w:b/>
+          <w:bCs/>
+        </w:rPr>
+        <w:t>s</w:t>
+      </w:r>
+      <w:r>
+        <w:rPr>
+          <w:rFonts w:ascii="Verdana" w:hAnsi="Verdana" w:hint="eastAsia"/>
+          <w:b/>
+          <w:bCs/>
+        </w:rPr>
+        <w:t>e</w:t>
+      </w:r>
+      <w:r>
+        <w:rPr>
+          <w:rFonts w:ascii="Verdana" w:hAnsi="Verdana"/>
+          <w:b/>
+          <w:bCs/>
+        </w:rPr>
+        <w:t xml:space="preserve"> </w:t>
+      </w:r>
+      <w:r>
+        <w:rPr>
           <w:rFonts w:ascii="Verdana" w:hAnsi="Verdana"/>
           <w:b/>
           <w:bCs/>
@@ -7072,8 +7172,33 @@
         <w:rPr>
           <w:rFonts w:ascii="Verdana" w:hAnsi="Verdana"/>
         </w:rPr>
-        <w:t xml:space="preserve"> Click the background to unselect all these nodes.</w:t>
-      </w:r>
+        <w:t xml:space="preserve"> </w:t>
+      </w:r>
+      <w:r>
+        <w:rPr>
+          <w:rFonts w:ascii="Verdana" w:hAnsi="Verdana"/>
+        </w:rPr>
+        <w:t xml:space="preserve">The </w:t>
+      </w:r>
+      <w:r>
+        <w:rPr>
+          <w:rFonts w:ascii="Verdana" w:hAnsi="Verdana"/>
+        </w:rPr>
+        <w:t>unselecting</w:t>
+      </w:r>
+      <w:r>
+        <w:rPr>
+          <w:rFonts w:ascii="Verdana" w:hAnsi="Verdana"/>
+        </w:rPr>
+        <w:t xml:space="preserve"> operations are the same as that in multi-selection by clicking.</w:t>
+      </w:r>
+    </w:p>
+    <w:p>
+      <w:pPr>
+        <w:rPr>
+          <w:rFonts w:ascii="Verdana" w:hAnsi="Verdana"/>
+        </w:rPr>
+      </w:pPr>
     </w:p>
     <w:p>
       <w:pPr>
@@ -7447,6 +7572,7 @@
           <w:sz w:val="28"/>
           <w:szCs w:val="28"/>
         </w:rPr>
+        <w:lastRenderedPageBreak/>
         <w:t>User defined cluster</w:t>
       </w:r>
     </w:p>
@@ -7572,14 +7698,12 @@
         </w:rPr>
         <w:t xml:space="preserve"> in the menu </w:t>
       </w:r>
-      <w:proofErr w:type="spellStart"/>
-      <w:r>
-        <w:rPr>
-          <w:rFonts w:ascii="Verdana" w:hAnsi="Verdana" w:hint="eastAsia"/>
-        </w:rPr>
-        <w:t>poped</w:t>
-      </w:r>
-      <w:proofErr w:type="spellEnd"/>
+      <w:r>
+        <w:rPr>
+          <w:rFonts w:ascii="Verdana" w:hAnsi="Verdana"/>
+        </w:rPr>
+        <w:t>popped</w:t>
+      </w:r>
       <w:r>
         <w:rPr>
           <w:rFonts w:ascii="Verdana" w:hAnsi="Verdana"/>
@@ -7637,6 +7761,33 @@
           <w:rFonts w:ascii="Verdana" w:hAnsi="Verdana"/>
         </w:rPr>
       </w:pPr>
+    </w:p>
+    <w:p>
+      <w:pPr>
+        <w:rPr>
+          <w:rFonts w:ascii="Verdana" w:hAnsi="Verdana"/>
+        </w:rPr>
+      </w:pPr>
+      <w:r>
+        <w:rPr>
+          <w:rFonts w:ascii="Verdana" w:hAnsi="Verdana"/>
+        </w:rPr>
+        <w:t xml:space="preserve">To release certain nodes from one cluster, first select the target node(s), then click </w:t>
+      </w:r>
+      <w:r>
+        <w:rPr>
+          <w:rFonts w:ascii="Verdana" w:hAnsi="Verdana"/>
+          <w:b/>
+          <w:bCs/>
+        </w:rPr>
+        <w:t>Release from Cluster</w:t>
+      </w:r>
+      <w:r>
+        <w:rPr>
+          <w:rFonts w:ascii="Verdana" w:hAnsi="Verdana"/>
+        </w:rPr>
+        <w:t xml:space="preserve"> in the context menu.</w:t>
+      </w:r>
     </w:p>
     <w:p>
       <w:pPr>
@@ -7792,9 +7943,9 @@
           <w:noProof/>
         </w:rPr>
         <w:drawing>
-          <wp:inline distT="0" distB="0" distL="0" distR="0" wp14:anchorId="7354E96C" wp14:editId="41EC7113">
-            <wp:extent cx="1713539" cy="602284"/>
-            <wp:effectExtent l="0" t="0" r="1270" b="0"/>
+          <wp:inline distT="0" distB="0" distL="0" distR="0" wp14:anchorId="7354E96C" wp14:editId="38FCB206">
+            <wp:extent cx="1082842" cy="380603"/>
+            <wp:effectExtent l="0" t="0" r="0" b="635"/>
             <wp:docPr id="6" name="图片 6" descr="图形用户界面, 应用程序&#10;&#10;描述已自动生成"/>
             <wp:cNvGraphicFramePr>
               <a:graphicFrameLocks xmlns:a="http://schemas.openxmlformats.org/drawingml/2006/main" noChangeAspect="1"/>
@@ -7807,7 +7958,7 @@
                     <pic:cNvPicPr/>
                   </pic:nvPicPr>
                   <pic:blipFill>
-                    <a:blip r:embed="rId25">
+                    <a:blip r:embed="rId25" cstate="print">
                       <a:extLst>
                         <a:ext uri="{28A0092B-C50C-407E-A947-70E740481C1C}">
                           <a14:useLocalDpi xmlns:a14="http://schemas.microsoft.com/office/drawing/2010/main" val="0"/>
@@ -7821,7 +7972,7 @@
                   <pic:spPr>
                     <a:xfrm>
                       <a:off x="0" y="0"/>
-                      <a:ext cx="1736018" cy="610185"/>
+                      <a:ext cx="1117147" cy="392661"/>
                     </a:xfrm>
                     <a:prstGeom prst="rect">
                       <a:avLst/>
@@ -7859,7 +8010,7 @@
         <w:rPr>
           <w:rFonts w:ascii="Verdana" w:hAnsi="Verdana"/>
         </w:rPr>
-        <w:t xml:space="preserve">o delete nodes, </w:t>
+        <w:t xml:space="preserve">o delete node, </w:t>
       </w:r>
       <w:bookmarkStart w:id="32" w:name="OLE_LINK9"/>
       <w:bookmarkStart w:id="33" w:name="OLE_LINK10"/>
@@ -7962,6 +8113,34 @@
     </w:p>
     <w:p>
       <w:pPr>
+        <w:jc w:val="left"/>
+        <w:rPr>
+          <w:rFonts w:ascii="Verdana" w:hAnsi="Verdana"/>
+        </w:rPr>
+      </w:pPr>
+      <w:r>
+        <w:rPr>
+          <w:rFonts w:ascii="Verdana" w:hAnsi="Verdana"/>
+        </w:rPr>
+        <w:t xml:space="preserve">To delete nodes in dispatch, click </w:t>
+      </w:r>
+      <w:r>
+        <w:rPr>
+          <w:rFonts w:ascii="Verdana" w:hAnsi="Verdana"/>
+          <w:b/>
+          <w:bCs/>
+        </w:rPr>
+        <w:t>Delete Selected Nodes</w:t>
+      </w:r>
+      <w:r>
+        <w:rPr>
+          <w:rFonts w:ascii="Verdana" w:hAnsi="Verdana"/>
+        </w:rPr>
+        <w:t xml:space="preserve"> in the context menu after multi-selection on target nodes. All selected nodes will be deleted at one time.</w:t>
+      </w:r>
+    </w:p>
+    <w:p>
+      <w:pPr>
         <w:jc w:val="center"/>
         <w:rPr>
           <w:rFonts w:ascii="Verdana" w:hAnsi="Verdana"/>
@@ -7972,11 +8151,10 @@
           <w:rFonts w:ascii="Verdana" w:hAnsi="Verdana"/>
           <w:noProof/>
         </w:rPr>
-        <w:lastRenderedPageBreak/>
         <w:drawing>
-          <wp:inline distT="0" distB="0" distL="0" distR="0" wp14:anchorId="509FB6E8" wp14:editId="253EEACA">
-            <wp:extent cx="1266093" cy="1959260"/>
-            <wp:effectExtent l="0" t="0" r="4445" b="0"/>
+          <wp:inline distT="0" distB="0" distL="0" distR="0" wp14:anchorId="509FB6E8" wp14:editId="108BBB9F">
+            <wp:extent cx="1171073" cy="1812218"/>
+            <wp:effectExtent l="0" t="0" r="0" b="4445"/>
             <wp:docPr id="2" name="Picture 2" descr="Graphical user interface, application&#10;&#10;Description automatically generated"/>
             <wp:cNvGraphicFramePr>
               <a:graphicFrameLocks xmlns:a="http://schemas.openxmlformats.org/drawingml/2006/main" noChangeAspect="1"/>
@@ -8003,7 +8181,7 @@
                   <pic:spPr>
                     <a:xfrm>
                       <a:off x="0" y="0"/>
-                      <a:ext cx="1285694" cy="1989593"/>
+                      <a:ext cx="1192311" cy="1845083"/>
                     </a:xfrm>
                     <a:prstGeom prst="rect">
                       <a:avLst/>
@@ -8018,14 +8196,6 @@
     </w:p>
     <w:p>
       <w:pPr>
-        <w:jc w:val="center"/>
-        <w:rPr>
-          <w:rFonts w:ascii="Verdana" w:hAnsi="Verdana"/>
-        </w:rPr>
-      </w:pPr>
-    </w:p>
-    <w:p>
-      <w:pPr>
         <w:jc w:val="left"/>
         <w:rPr>
           <w:rFonts w:ascii="Verdana" w:hAnsi="Verdana"/>
@@ -8035,6 +8205,7 @@
         <w:rPr>
           <w:rFonts w:ascii="Verdana" w:hAnsi="Verdana" w:hint="eastAsia"/>
         </w:rPr>
+        <w:lastRenderedPageBreak/>
         <w:t>To</w:t>
       </w:r>
       <w:r>
@@ -8489,10 +8660,10 @@
           <w:noProof/>
         </w:rPr>
         <w:drawing>
-          <wp:inline distT="0" distB="0" distL="0" distR="0" wp14:anchorId="54B4FEB6" wp14:editId="19EF83B6">
-            <wp:extent cx="1298074" cy="367788"/>
-            <wp:effectExtent l="0" t="0" r="0" b="635"/>
-            <wp:docPr id="22" name="图片 22" descr="图形用户界面, 应用程序&#10;&#10;描述已自动生成"/>
+          <wp:inline distT="0" distB="0" distL="0" distR="0" wp14:anchorId="0FE3E2F3" wp14:editId="29D50D0F">
+            <wp:extent cx="1643748" cy="657499"/>
+            <wp:effectExtent l="0" t="0" r="0" b="3175"/>
+            <wp:docPr id="25" name="Picture 25" descr="Graphical user interface, application&#10;&#10;Description automatically generated"/>
             <wp:cNvGraphicFramePr>
               <a:graphicFrameLocks xmlns:a="http://schemas.openxmlformats.org/drawingml/2006/main" noChangeAspect="1"/>
             </wp:cNvGraphicFramePr>
@@ -8500,7 +8671,7 @@
               <a:graphicData uri="http://schemas.openxmlformats.org/drawingml/2006/picture">
                 <pic:pic xmlns:pic="http://schemas.openxmlformats.org/drawingml/2006/picture">
                   <pic:nvPicPr>
-                    <pic:cNvPr id="22" name="图片 22" descr="图形用户界面, 应用程序&#10;&#10;描述已自动生成"/>
+                    <pic:cNvPr id="25" name="Picture 25" descr="Graphical user interface, application&#10;&#10;Description automatically generated"/>
                     <pic:cNvPicPr/>
                   </pic:nvPicPr>
                   <pic:blipFill>
@@ -8518,7 +8689,7 @@
                   <pic:spPr>
                     <a:xfrm>
                       <a:off x="0" y="0"/>
-                      <a:ext cx="1445896" cy="409671"/>
+                      <a:ext cx="1668088" cy="667235"/>
                     </a:xfrm>
                     <a:prstGeom prst="rect">
                       <a:avLst/>
@@ -8533,29 +8704,6 @@
     </w:p>
     <w:p>
       <w:pPr>
-        <w:jc w:val="center"/>
-        <w:rPr>
-          <w:rFonts w:ascii="Verdana" w:hAnsi="Verdana"/>
-        </w:rPr>
-      </w:pPr>
-    </w:p>
-    <w:p>
-      <w:pPr>
-        <w:jc w:val="center"/>
-        <w:rPr>
-          <w:rFonts w:ascii="Verdana" w:hAnsi="Verdana"/>
-        </w:rPr>
-      </w:pPr>
-    </w:p>
-    <w:p>
-      <w:pPr>
-        <w:rPr>
-          <w:rFonts w:ascii="Verdana" w:hAnsi="Verdana"/>
-        </w:rPr>
-      </w:pPr>
-    </w:p>
-    <w:p>
-      <w:pPr>
         <w:pStyle w:val="Subtitle"/>
         <w:jc w:val="left"/>
         <w:rPr>
@@ -8565,6 +8713,187 @@
           <w:color w:val="2E74B5" w:themeColor="accent5" w:themeShade="BF"/>
         </w:rPr>
       </w:pPr>
+      <w:r>
+        <w:rPr>
+          <w:rFonts w:ascii="Verdana" w:hAnsi="Verdana"/>
+          <w:b w:val="0"/>
+          <w:bCs w:val="0"/>
+          <w:color w:val="2E74B5" w:themeColor="accent5" w:themeShade="BF"/>
+        </w:rPr>
+        <w:t xml:space="preserve">Section </w:t>
+      </w:r>
+      <w:r>
+        <w:rPr>
+          <w:rFonts w:ascii="Verdana" w:hAnsi="Verdana"/>
+          <w:b w:val="0"/>
+          <w:bCs w:val="0"/>
+          <w:color w:val="2E74B5" w:themeColor="accent5" w:themeShade="BF"/>
+        </w:rPr>
+        <w:t>7</w:t>
+      </w:r>
+      <w:r>
+        <w:rPr>
+          <w:rFonts w:ascii="Verdana" w:hAnsi="Verdana"/>
+          <w:b w:val="0"/>
+          <w:bCs w:val="0"/>
+          <w:color w:val="2E74B5" w:themeColor="accent5" w:themeShade="BF"/>
+        </w:rPr>
+        <w:t xml:space="preserve"> </w:t>
+      </w:r>
+      <w:r>
+        <w:rPr>
+          <w:rFonts w:ascii="Verdana" w:hAnsi="Verdana"/>
+          <w:b w:val="0"/>
+          <w:bCs w:val="0"/>
+          <w:color w:val="2E74B5" w:themeColor="accent5" w:themeShade="BF"/>
+        </w:rPr>
+        <w:t>Release</w:t>
+      </w:r>
+      <w:r>
+        <w:rPr>
+          <w:rFonts w:ascii="Verdana" w:hAnsi="Verdana"/>
+          <w:b w:val="0"/>
+          <w:bCs w:val="0"/>
+          <w:color w:val="2E74B5" w:themeColor="accent5" w:themeShade="BF"/>
+        </w:rPr>
+        <w:t xml:space="preserve"> Cluster</w:t>
+      </w:r>
+    </w:p>
+    <w:p>
+      <w:pPr>
+        <w:rPr>
+          <w:rFonts w:ascii="Verdana" w:hAnsi="Verdana"/>
+        </w:rPr>
+      </w:pPr>
+      <w:r>
+        <w:rPr>
+          <w:rFonts w:ascii="Verdana" w:hAnsi="Verdana" w:hint="eastAsia"/>
+        </w:rPr>
+        <w:t>T</w:t>
+      </w:r>
+      <w:r>
+        <w:rPr>
+          <w:rFonts w:ascii="Verdana" w:hAnsi="Verdana"/>
+        </w:rPr>
+        <w:t xml:space="preserve">o </w:t>
+      </w:r>
+      <w:r>
+        <w:rPr>
+          <w:rFonts w:ascii="Verdana" w:hAnsi="Verdana"/>
+        </w:rPr>
+        <w:t>release a</w:t>
+      </w:r>
+      <w:r>
+        <w:rPr>
+          <w:rFonts w:ascii="Verdana" w:hAnsi="Verdana"/>
+        </w:rPr>
+        <w:t xml:space="preserve"> cluster, follow the steps below:</w:t>
+      </w:r>
+    </w:p>
+    <w:p>
+      <w:pPr>
+        <w:rPr>
+          <w:rFonts w:ascii="Verdana" w:hAnsi="Verdana"/>
+        </w:rPr>
+      </w:pPr>
+    </w:p>
+    <w:p>
+      <w:pPr>
+        <w:rPr>
+          <w:rFonts w:ascii="Verdana" w:hAnsi="Verdana"/>
+        </w:rPr>
+      </w:pPr>
+      <w:r>
+        <w:rPr>
+          <w:rFonts w:ascii="Verdana" w:hAnsi="Verdana" w:hint="eastAsia"/>
+        </w:rPr>
+        <w:t>I</w:t>
+      </w:r>
+      <w:r>
+        <w:rPr>
+          <w:rFonts w:ascii="Verdana" w:hAnsi="Verdana"/>
+        </w:rPr>
+        <w:t xml:space="preserve">nitially, change the mode to Cluster Selection. When cluster is already formed, click cluster spheres or 3D convex hull. The clusters are selected when they are highlighted. </w:t>
+      </w:r>
+      <w:r>
+        <w:rPr>
+          <w:rFonts w:ascii="Verdana" w:hAnsi="Verdana"/>
+          <w:b/>
+          <w:bCs/>
+        </w:rPr>
+        <w:t>Right-click</w:t>
+      </w:r>
+      <w:r>
+        <w:rPr>
+          <w:rFonts w:ascii="Verdana" w:hAnsi="Verdana"/>
+        </w:rPr>
+        <w:t xml:space="preserve"> the clusters, a menu will pop-up providing </w:t>
+      </w:r>
+      <w:r>
+        <w:rPr>
+          <w:rFonts w:ascii="Verdana" w:hAnsi="Verdana"/>
+          <w:b/>
+          <w:bCs/>
+        </w:rPr>
+        <w:t xml:space="preserve">Release Cluster </w:t>
+      </w:r>
+      <w:r>
+        <w:rPr>
+          <w:rFonts w:ascii="Verdana" w:hAnsi="Verdana"/>
+        </w:rPr>
+        <w:t>option. Click</w:t>
+      </w:r>
+      <w:r>
+        <w:rPr>
+          <w:rFonts w:ascii="Verdana" w:hAnsi="Verdana"/>
+        </w:rPr>
+        <w:t xml:space="preserve"> release cluster</w:t>
+      </w:r>
+      <w:r>
+        <w:rPr>
+          <w:rFonts w:ascii="Verdana" w:hAnsi="Verdana"/>
+        </w:rPr>
+        <w:t xml:space="preserve">, </w:t>
+      </w:r>
+      <w:r>
+        <w:rPr>
+          <w:rFonts w:ascii="Verdana" w:hAnsi="Verdana"/>
+        </w:rPr>
+        <w:t xml:space="preserve">all nodes in this cluster will be released. The fixed data can be seen in the Node </w:t>
+      </w:r>
+      <w:proofErr w:type="spellStart"/>
+      <w:r>
+        <w:rPr>
+          <w:rFonts w:ascii="Verdana" w:hAnsi="Verdana"/>
+        </w:rPr>
+        <w:t>DataSheet</w:t>
+      </w:r>
+      <w:proofErr w:type="spellEnd"/>
+      <w:r>
+        <w:rPr>
+          <w:rFonts w:ascii="Verdana" w:hAnsi="Verdana"/>
+        </w:rPr>
+        <w:t>.</w:t>
+      </w:r>
+    </w:p>
+    <w:p>
+      <w:pPr>
+        <w:rPr>
+          <w:rFonts w:ascii="Verdana" w:hAnsi="Verdana"/>
+        </w:rPr>
+      </w:pPr>
+    </w:p>
+    <w:p>
+      <w:pPr>
+        <w:pStyle w:val="Subtitle"/>
+        <w:jc w:val="left"/>
+        <w:rPr>
+          <w:rFonts w:ascii="Verdana" w:hAnsi="Verdana"/>
+          <w:b w:val="0"/>
+          <w:bCs w:val="0"/>
+          <w:color w:val="2E74B5" w:themeColor="accent5" w:themeShade="BF"/>
+        </w:rPr>
+      </w:pPr>
       <w:bookmarkStart w:id="37" w:name="_Toc68007600"/>
       <w:bookmarkStart w:id="38" w:name="OLE_LINK37"/>
       <w:bookmarkStart w:id="39" w:name="OLE_LINK38"/>
@@ -8575,7 +8904,6 @@
           <w:bCs w:val="0"/>
           <w:color w:val="2E74B5" w:themeColor="accent5" w:themeShade="BF"/>
         </w:rPr>
-        <w:lastRenderedPageBreak/>
         <w:t xml:space="preserve">Section </w:t>
       </w:r>
       <w:r>
@@ -8585,7 +8913,7 @@
           <w:bCs w:val="0"/>
           <w:color w:val="2E74B5" w:themeColor="accent5" w:themeShade="BF"/>
         </w:rPr>
-        <w:t>7</w:t>
+        <w:t>8</w:t>
       </w:r>
       <w:r>
         <w:rPr>
@@ -8619,6 +8947,7 @@
         <w:rPr>
           <w:rFonts w:ascii="Verdana" w:hAnsi="Verdana" w:hint="eastAsia"/>
         </w:rPr>
+        <w:lastRenderedPageBreak/>
         <w:t>T</w:t>
       </w:r>
       <w:r>
@@ -8699,7 +9028,55 @@
           <w:b/>
           <w:bCs/>
         </w:rPr>
-        <w:t xml:space="preserve"> a Curved Line</w:t>
+        <w:t xml:space="preserve"> a </w:t>
+      </w:r>
+      <w:r>
+        <w:rPr>
+          <w:rFonts w:ascii="Verdana" w:hAnsi="Verdana"/>
+          <w:b/>
+          <w:bCs/>
+        </w:rPr>
+        <w:t>Freehand</w:t>
+      </w:r>
+      <w:r>
+        <w:rPr>
+          <w:rFonts w:ascii="Verdana" w:hAnsi="Verdana"/>
+          <w:b/>
+          <w:bCs/>
+        </w:rPr>
+        <w:t xml:space="preserve"> </w:t>
+      </w:r>
+      <w:r>
+        <w:rPr>
+          <w:rFonts w:ascii="Verdana" w:hAnsi="Verdana"/>
+          <w:b/>
+          <w:bCs/>
+        </w:rPr>
+        <w:t>(</w:t>
+      </w:r>
+      <w:r>
+        <w:rPr>
+          <w:rFonts w:ascii="Verdana" w:hAnsi="Verdana"/>
+          <w:b/>
+          <w:bCs/>
+        </w:rPr>
+        <w:t>Curved</w:t>
+      </w:r>
+      <w:r>
+        <w:rPr>
+          <w:rFonts w:ascii="Verdana" w:hAnsi="Verdana"/>
+          <w:b/>
+          <w:bCs/>
+        </w:rPr>
+        <w:t>)</w:t>
+      </w:r>
+      <w:r>
+        <w:rPr>
+          <w:rFonts w:ascii="Verdana" w:hAnsi="Verdana"/>
+          <w:b/>
+          <w:bCs/>
+        </w:rPr>
+        <w:t xml:space="preserve"> Line</w:t>
       </w:r>
       <w:r>
         <w:rPr>
@@ -8775,7 +9152,49 @@
         <w:rPr>
           <w:rFonts w:ascii="Verdana" w:hAnsi="Verdana"/>
         </w:rPr>
-        <w:t xml:space="preserve"> Close this stack panel if you do not want to sperate nodes in one cluster.</w:t>
+        <w:t xml:space="preserve"> Close this stack panel if you do not want to sperate nodes in one cluster</w:t>
+      </w:r>
+      <w:r>
+        <w:rPr>
+          <w:rFonts w:ascii="Verdana" w:hAnsi="Verdana"/>
+        </w:rPr>
+        <w:t xml:space="preserve"> or </w:t>
+      </w:r>
+      <w:r>
+        <w:rPr>
+          <w:rFonts w:ascii="Verdana" w:hAnsi="Verdana" w:hint="eastAsia"/>
+        </w:rPr>
+        <w:t>turn</w:t>
+      </w:r>
+      <w:r>
+        <w:rPr>
+          <w:rFonts w:ascii="Verdana" w:hAnsi="Verdana"/>
+        </w:rPr>
+        <w:t xml:space="preserve"> </w:t>
+      </w:r>
+      <w:r>
+        <w:rPr>
+          <w:rFonts w:ascii="Verdana" w:hAnsi="Verdana" w:hint="eastAsia"/>
+        </w:rPr>
+        <w:t>ba</w:t>
+      </w:r>
+      <w:r>
+        <w:rPr>
+          <w:rFonts w:ascii="Verdana" w:hAnsi="Verdana"/>
+        </w:rPr>
+        <w:t>ck</w:t>
+      </w:r>
+      <w:r>
+        <w:rPr>
+          <w:rFonts w:ascii="Verdana" w:hAnsi="Verdana"/>
+        </w:rPr>
+        <w:t xml:space="preserve"> to redraw a new line</w:t>
+      </w:r>
+      <w:r>
+        <w:rPr>
+          <w:rFonts w:ascii="Verdana" w:hAnsi="Verdana"/>
+        </w:rPr>
+        <w:t>.</w:t>
       </w:r>
     </w:p>
     <w:p>
@@ -8846,24 +9265,22 @@
           </wp:inline>
         </w:drawing>
       </w:r>
-    </w:p>
-    <w:p>
-      <w:pPr>
-        <w:jc w:val="center"/>
-        <w:rPr>
-          <w:rFonts w:ascii="Verdana" w:hAnsi="Verdana"/>
-        </w:rPr>
-      </w:pPr>
+      <w:r>
+        <w:rPr>
+          <w:rFonts w:ascii="Verdana" w:hAnsi="Verdana"/>
+        </w:rPr>
+        <w:t xml:space="preserve">    </w:t>
+      </w:r>
       <w:r>
         <w:rPr>
           <w:rFonts w:ascii="Verdana" w:hAnsi="Verdana"/>
           <w:noProof/>
         </w:rPr>
         <w:drawing>
-          <wp:inline distT="0" distB="0" distL="0" distR="0" wp14:anchorId="76163152" wp14:editId="4C6EFFC3">
-            <wp:extent cx="2447778" cy="1554017"/>
-            <wp:effectExtent l="0" t="0" r="3810" b="0"/>
-            <wp:docPr id="8" name="Picture 8" descr="Graphical user interface, text, application&#10;&#10;Description automatically generated"/>
+          <wp:inline distT="0" distB="0" distL="0" distR="0" wp14:anchorId="4197A423" wp14:editId="7C0CEB67">
+            <wp:extent cx="2554605" cy="1484433"/>
+            <wp:effectExtent l="0" t="0" r="0" b="1905"/>
+            <wp:docPr id="14" name="Picture 14" descr="Graphical user interface, application&#10;&#10;Description automatically generated"/>
             <wp:cNvGraphicFramePr>
               <a:graphicFrameLocks xmlns:a="http://schemas.openxmlformats.org/drawingml/2006/main" noChangeAspect="1"/>
             </wp:cNvGraphicFramePr>
@@ -8871,11 +9288,11 @@
               <a:graphicData uri="http://schemas.openxmlformats.org/drawingml/2006/picture">
                 <pic:pic xmlns:pic="http://schemas.openxmlformats.org/drawingml/2006/picture">
                   <pic:nvPicPr>
-                    <pic:cNvPr id="8" name="Picture 8" descr="Graphical user interface, text, application&#10;&#10;Description automatically generated"/>
+                    <pic:cNvPr id="14" name="Picture 14" descr="Graphical user interface, application&#10;&#10;Description automatically generated"/>
                     <pic:cNvPicPr/>
                   </pic:nvPicPr>
                   <pic:blipFill>
-                    <a:blip r:embed="rId30" cstate="print">
+                    <a:blip r:embed="rId30">
                       <a:extLst>
                         <a:ext uri="{28A0092B-C50C-407E-A947-70E740481C1C}">
                           <a14:useLocalDpi xmlns:a14="http://schemas.microsoft.com/office/drawing/2010/main" val="0"/>
@@ -8889,7 +9306,7 @@
                   <pic:spPr>
                     <a:xfrm>
                       <a:off x="0" y="0"/>
-                      <a:ext cx="2459557" cy="1561495"/>
+                      <a:ext cx="2563288" cy="1489478"/>
                     </a:xfrm>
                     <a:prstGeom prst="rect">
                       <a:avLst/>
@@ -8905,16 +9322,8 @@
         <w:rPr>
           <w:rFonts w:ascii="Verdana" w:hAnsi="Verdana"/>
         </w:rPr>
-        <w:t xml:space="preserve">       </w:t>
-      </w:r>
-    </w:p>
-    <w:p>
-      <w:pPr>
-        <w:jc w:val="center"/>
-        <w:rPr>
-          <w:rFonts w:ascii="Verdana" w:hAnsi="Verdana"/>
-        </w:rPr>
-      </w:pPr>
+        <w:t xml:space="preserve">     </w:t>
+      </w:r>
       <w:r>
         <w:rPr>
           <w:rFonts w:ascii="Verdana" w:hAnsi="Verdana"/>
@@ -9049,6 +9458,13 @@
     </w:p>
     <w:p>
       <w:pPr>
+        <w:rPr>
+          <w:rFonts w:ascii="Verdana" w:hAnsi="Verdana"/>
+        </w:rPr>
+      </w:pPr>
+    </w:p>
+    <w:p>
+      <w:pPr>
         <w:pStyle w:val="Heading1"/>
         <w:rPr>
           <w:rFonts w:ascii="Verdana" w:hAnsi="Verdana"/>
@@ -9543,9 +9959,9 @@
           <w:noProof/>
         </w:rPr>
         <w:drawing>
-          <wp:inline distT="0" distB="0" distL="0" distR="0" wp14:anchorId="07185563" wp14:editId="201C1102">
-            <wp:extent cx="3261600" cy="2727955"/>
-            <wp:effectExtent l="0" t="0" r="2540" b="3175"/>
+          <wp:inline distT="0" distB="0" distL="0" distR="0" wp14:anchorId="07185563" wp14:editId="3B66CFB1">
+            <wp:extent cx="2342148" cy="1958940"/>
+            <wp:effectExtent l="0" t="0" r="0" b="0"/>
             <wp:docPr id="29" name="图片 29"/>
             <wp:cNvGraphicFramePr>
               <a:graphicFrameLocks xmlns:a="http://schemas.openxmlformats.org/drawingml/2006/main" noChangeAspect="1"/>
@@ -9572,7 +9988,7 @@
                   <pic:spPr>
                     <a:xfrm>
                       <a:off x="0" y="0"/>
-                      <a:ext cx="3270564" cy="2735453"/>
+                      <a:ext cx="2367678" cy="1980293"/>
                     </a:xfrm>
                     <a:prstGeom prst="rect">
                       <a:avLst/>
@@ -9697,11 +10113,10 @@
         <w:rPr>
           <w:noProof/>
         </w:rPr>
-        <w:lastRenderedPageBreak/>
         <w:drawing>
-          <wp:inline distT="0" distB="0" distL="0" distR="0" wp14:anchorId="488B68E9" wp14:editId="31B142CF">
-            <wp:extent cx="2116800" cy="1379488"/>
-            <wp:effectExtent l="0" t="0" r="4445" b="5080"/>
+          <wp:inline distT="0" distB="0" distL="0" distR="0" wp14:anchorId="488B68E9" wp14:editId="4800727A">
+            <wp:extent cx="1884947" cy="1228393"/>
+            <wp:effectExtent l="0" t="0" r="0" b="3810"/>
             <wp:docPr id="30" name="图片 30"/>
             <wp:cNvGraphicFramePr>
               <a:graphicFrameLocks xmlns:a="http://schemas.openxmlformats.org/drawingml/2006/main" noChangeAspect="1"/>
@@ -9728,7 +10143,7 @@
                   <pic:spPr>
                     <a:xfrm>
                       <a:off x="0" y="0"/>
-                      <a:ext cx="2123415" cy="1383799"/>
+                      <a:ext cx="1895264" cy="1235117"/>
                     </a:xfrm>
                     <a:prstGeom prst="rect">
                       <a:avLst/>
@@ -9754,6 +10169,7 @@
         <w:rPr>
           <w:rFonts w:ascii="Verdana" w:hAnsi="Verdana"/>
         </w:rPr>
+        <w:lastRenderedPageBreak/>
         <w:t xml:space="preserve">The Shape of nodes can be altered in the unfolded </w:t>
       </w:r>
       <w:r>
@@ -9853,9 +10269,9 @@
           <w:noProof/>
         </w:rPr>
         <w:drawing>
-          <wp:inline distT="0" distB="0" distL="0" distR="0" wp14:anchorId="1E6D52E5" wp14:editId="72E40226">
-            <wp:extent cx="2008800" cy="1323203"/>
-            <wp:effectExtent l="0" t="0" r="0" b="0"/>
+          <wp:inline distT="0" distB="0" distL="0" distR="0" wp14:anchorId="1E6D52E5" wp14:editId="389A0A8C">
+            <wp:extent cx="1884948" cy="1241621"/>
+            <wp:effectExtent l="0" t="0" r="0" b="3175"/>
             <wp:docPr id="31" name="图片 31" descr="手机屏幕的截图&#10;&#10;描述已自动生成"/>
             <wp:cNvGraphicFramePr>
               <a:graphicFrameLocks xmlns:a="http://schemas.openxmlformats.org/drawingml/2006/main" noChangeAspect="1"/>
@@ -9882,7 +10298,7 @@
                   <pic:spPr>
                     <a:xfrm>
                       <a:off x="0" y="0"/>
-                      <a:ext cx="2018495" cy="1329589"/>
+                      <a:ext cx="1899786" cy="1251395"/>
                     </a:xfrm>
                     <a:prstGeom prst="rect">
                       <a:avLst/>
@@ -10255,11 +10671,10 @@
         <w:rPr>
           <w:noProof/>
         </w:rPr>
-        <w:lastRenderedPageBreak/>
         <w:drawing>
-          <wp:inline distT="0" distB="0" distL="0" distR="0" wp14:anchorId="6333AAC9" wp14:editId="24052753">
-            <wp:extent cx="2743200" cy="2357830"/>
-            <wp:effectExtent l="0" t="0" r="0" b="1270"/>
+          <wp:inline distT="0" distB="0" distL="0" distR="0" wp14:anchorId="6333AAC9" wp14:editId="48A1EA27">
+            <wp:extent cx="2093495" cy="1799397"/>
+            <wp:effectExtent l="0" t="0" r="2540" b="4445"/>
             <wp:docPr id="32" name="图片 32" descr="图形用户界面, 应用程序&#10;&#10;描述已自动生成"/>
             <wp:cNvGraphicFramePr>
               <a:graphicFrameLocks xmlns:a="http://schemas.openxmlformats.org/drawingml/2006/main" noChangeAspect="1"/>
@@ -10286,7 +10701,7 @@
                   <pic:spPr>
                     <a:xfrm>
                       <a:off x="0" y="0"/>
-                      <a:ext cx="2743200" cy="2357830"/>
+                      <a:ext cx="2111145" cy="1814567"/>
                     </a:xfrm>
                     <a:prstGeom prst="rect">
                       <a:avLst/>
@@ -10388,7 +10803,14 @@
         <w:rPr>
           <w:rFonts w:ascii="Verdana" w:hAnsi="Verdana"/>
         </w:rPr>
-        <w:t xml:space="preserve"> is used to control the display of labels. Switch on to display the labels, otherwise, switch off</w:t>
+        <w:t xml:space="preserve"> is used to control the display of labels. Switch on to display </w:t>
+      </w:r>
+      <w:r>
+        <w:rPr>
+          <w:rFonts w:ascii="Verdana" w:hAnsi="Verdana"/>
+        </w:rPr>
+        <w:lastRenderedPageBreak/>
+        <w:t>the labels, otherwise, switch off</w:t>
       </w:r>
       <w:r>
         <w:rPr>
@@ -11068,6 +11490,22 @@
       </w:pPr>
     </w:p>
     <w:p/>
+    <w:p/>
+    <w:p/>
+    <w:p/>
+    <w:p/>
+    <w:p/>
+    <w:p/>
+    <w:p/>
+    <w:p/>
+    <w:p/>
+    <w:p/>
+    <w:p/>
+    <w:p/>
+    <w:p/>
+    <w:p/>
+    <w:p/>
+    <w:p/>
     <w:p>
       <w:pPr>
         <w:pStyle w:val="Heading1"/>
@@ -11549,7 +11987,14 @@
         <w:rPr>
           <w:rFonts w:ascii="Verdana" w:hAnsi="Verdana"/>
         </w:rPr>
-        <w:t xml:space="preserve">to select the location to store the file of node attributes. Click </w:t>
+        <w:t xml:space="preserve">to select the location to </w:t>
+      </w:r>
+      <w:r>
+        <w:rPr>
+          <w:rFonts w:ascii="Verdana" w:hAnsi="Verdana"/>
+        </w:rPr>
+        <w:lastRenderedPageBreak/>
+        <w:t xml:space="preserve">store the file of node attributes. Click </w:t>
       </w:r>
       <w:r>
         <w:rPr>

</xml_diff>

<commit_message>
update user manual contents
</commit_message>
<xml_diff>
--- a/files/PiperNet0.6.0.docx
+++ b/files/PiperNet0.6.0.docx
@@ -360,7 +360,7 @@
         </w:rPr>
       </w:pPr>
       <w:bookmarkStart w:id="0" w:name="_Toc62842867"/>
-      <w:bookmarkStart w:id="1" w:name="_Toc68007588"/>
+      <w:bookmarkStart w:id="1" w:name="_Toc68622878"/>
       <w:r>
         <w:rPr>
           <w:rFonts w:ascii="Verdana" w:hAnsi="Verdana"/>
@@ -413,7 +413,7 @@
         </w:rPr>
         <w:fldChar w:fldCharType="separate"/>
       </w:r>
-      <w:hyperlink w:anchor="_Toc68007588" w:history="1">
+      <w:hyperlink w:anchor="_Toc68622878" w:history="1">
         <w:r>
           <w:rPr>
             <w:rStyle w:val="Hyperlink"/>
@@ -436,7 +436,7 @@
           <w:rPr>
             <w:webHidden/>
           </w:rPr>
-          <w:instrText xml:space="preserve"> PAGEREF _Toc68007588 \h </w:instrText>
+          <w:instrText xml:space="preserve"> PAGEREF _Toc68622878 \h </w:instrText>
         </w:r>
         <w:r>
           <w:rPr>
@@ -474,7 +474,7 @@
           <w:lang w:val="en-CN"/>
         </w:rPr>
       </w:pPr>
-      <w:hyperlink w:anchor="_Toc68007589" w:history="1">
+      <w:hyperlink w:anchor="_Toc68622879" w:history="1">
         <w:r>
           <w:rPr>
             <w:rStyle w:val="Hyperlink"/>
@@ -497,7 +497,7 @@
           <w:rPr>
             <w:webHidden/>
           </w:rPr>
-          <w:instrText xml:space="preserve"> PAGEREF _Toc68007589 \h </w:instrText>
+          <w:instrText xml:space="preserve"> PAGEREF _Toc68622879 \h </w:instrText>
         </w:r>
         <w:r>
           <w:rPr>
@@ -535,7 +535,7 @@
           <w:lang w:val="en-CN"/>
         </w:rPr>
       </w:pPr>
-      <w:hyperlink w:anchor="_Toc68007590" w:history="1">
+      <w:hyperlink w:anchor="_Toc68622880" w:history="1">
         <w:r>
           <w:rPr>
             <w:rStyle w:val="Hyperlink"/>
@@ -558,7 +558,7 @@
           <w:rPr>
             <w:webHidden/>
           </w:rPr>
-          <w:instrText xml:space="preserve"> PAGEREF _Toc68007590 \h </w:instrText>
+          <w:instrText xml:space="preserve"> PAGEREF _Toc68622880 \h </w:instrText>
         </w:r>
         <w:r>
           <w:rPr>
@@ -596,7 +596,7 @@
           <w:lang w:val="en-CN"/>
         </w:rPr>
       </w:pPr>
-      <w:hyperlink w:anchor="_Toc68007591" w:history="1">
+      <w:hyperlink w:anchor="_Toc68622881" w:history="1">
         <w:r>
           <w:rPr>
             <w:rStyle w:val="Hyperlink"/>
@@ -619,7 +619,7 @@
           <w:rPr>
             <w:webHidden/>
           </w:rPr>
-          <w:instrText xml:space="preserve"> PAGEREF _Toc68007591 \h </w:instrText>
+          <w:instrText xml:space="preserve"> PAGEREF _Toc68622881 \h </w:instrText>
         </w:r>
         <w:r>
           <w:rPr>
@@ -657,7 +657,7 @@
           <w:lang w:val="en-CN"/>
         </w:rPr>
       </w:pPr>
-      <w:hyperlink w:anchor="_Toc68007592" w:history="1">
+      <w:hyperlink w:anchor="_Toc68622882" w:history="1">
         <w:r>
           <w:rPr>
             <w:rStyle w:val="Hyperlink"/>
@@ -680,7 +680,7 @@
           <w:rPr>
             <w:webHidden/>
           </w:rPr>
-          <w:instrText xml:space="preserve"> PAGEREF _Toc68007592 \h </w:instrText>
+          <w:instrText xml:space="preserve"> PAGEREF _Toc68622882 \h </w:instrText>
         </w:r>
         <w:r>
           <w:rPr>
@@ -697,7 +697,7 @@
           <w:rPr>
             <w:webHidden/>
           </w:rPr>
-          <w:t>7</w:t>
+          <w:t>6</w:t>
         </w:r>
         <w:r>
           <w:rPr>
@@ -718,7 +718,7 @@
           <w:lang w:val="en-CN"/>
         </w:rPr>
       </w:pPr>
-      <w:hyperlink w:anchor="_Toc68007593" w:history="1">
+      <w:hyperlink w:anchor="_Toc68622883" w:history="1">
         <w:r>
           <w:rPr>
             <w:rStyle w:val="Hyperlink"/>
@@ -741,7 +741,7 @@
           <w:rPr>
             <w:webHidden/>
           </w:rPr>
-          <w:instrText xml:space="preserve"> PAGEREF _Toc68007593 \h </w:instrText>
+          <w:instrText xml:space="preserve"> PAGEREF _Toc68622883 \h </w:instrText>
         </w:r>
         <w:r>
           <w:rPr>
@@ -758,7 +758,7 @@
           <w:rPr>
             <w:webHidden/>
           </w:rPr>
-          <w:t>8</w:t>
+          <w:t>7</w:t>
         </w:r>
         <w:r>
           <w:rPr>
@@ -785,7 +785,7 @@
           <w:lang w:val="en-CN"/>
         </w:rPr>
       </w:pPr>
-      <w:hyperlink w:anchor="_Toc68007594" w:history="1">
+      <w:hyperlink w:anchor="_Toc68622884" w:history="1">
         <w:r>
           <w:rPr>
             <w:rStyle w:val="Hyperlink"/>
@@ -813,7 +813,7 @@
             <w:noProof/>
             <w:webHidden/>
           </w:rPr>
-          <w:instrText xml:space="preserve"> PAGEREF _Toc68007594 \h </w:instrText>
+          <w:instrText xml:space="preserve"> PAGEREF _Toc68622884 \h </w:instrText>
         </w:r>
         <w:r>
           <w:rPr>
@@ -833,7 +833,7 @@
             <w:noProof/>
             <w:webHidden/>
           </w:rPr>
-          <w:t>8</w:t>
+          <w:t>7</w:t>
         </w:r>
         <w:r>
           <w:rPr>
@@ -861,7 +861,7 @@
           <w:lang w:val="en-CN"/>
         </w:rPr>
       </w:pPr>
-      <w:hyperlink w:anchor="_Toc68007595" w:history="1">
+      <w:hyperlink w:anchor="_Toc68622885" w:history="1">
         <w:r>
           <w:rPr>
             <w:rStyle w:val="Hyperlink"/>
@@ -889,7 +889,7 @@
             <w:noProof/>
             <w:webHidden/>
           </w:rPr>
-          <w:instrText xml:space="preserve"> PAGEREF _Toc68007595 \h </w:instrText>
+          <w:instrText xml:space="preserve"> PAGEREF _Toc68622885 \h </w:instrText>
         </w:r>
         <w:r>
           <w:rPr>
@@ -909,7 +909,7 @@
             <w:noProof/>
             <w:webHidden/>
           </w:rPr>
-          <w:t>10</w:t>
+          <w:t>9</w:t>
         </w:r>
         <w:r>
           <w:rPr>
@@ -937,14 +937,14 @@
           <w:lang w:val="en-CN"/>
         </w:rPr>
       </w:pPr>
-      <w:hyperlink w:anchor="_Toc68007596" w:history="1">
+      <w:hyperlink w:anchor="_Toc68622886" w:history="1">
         <w:r>
           <w:rPr>
             <w:rStyle w:val="Hyperlink"/>
             <w:rFonts w:ascii="Verdana" w:hAnsi="Verdana"/>
             <w:noProof/>
           </w:rPr>
-          <w:t>Section 3 Selection</w:t>
+          <w:t>Section 3 Multi-Selection</w:t>
         </w:r>
         <w:r>
           <w:rPr>
@@ -965,7 +965,7 @@
             <w:noProof/>
             <w:webHidden/>
           </w:rPr>
-          <w:instrText xml:space="preserve"> PAGEREF _Toc68007596 \h </w:instrText>
+          <w:instrText xml:space="preserve"> PAGEREF _Toc68622886 \h </w:instrText>
         </w:r>
         <w:r>
           <w:rPr>
@@ -985,7 +985,7 @@
             <w:noProof/>
             <w:webHidden/>
           </w:rPr>
-          <w:t>11</w:t>
+          <w:t>10</w:t>
         </w:r>
         <w:r>
           <w:rPr>
@@ -1013,7 +1013,7 @@
           <w:lang w:val="en-CN"/>
         </w:rPr>
       </w:pPr>
-      <w:hyperlink w:anchor="_Toc68007597" w:history="1">
+      <w:hyperlink w:anchor="_Toc68622887" w:history="1">
         <w:r>
           <w:rPr>
             <w:rStyle w:val="Hyperlink"/>
@@ -1041,7 +1041,7 @@
             <w:noProof/>
             <w:webHidden/>
           </w:rPr>
-          <w:instrText xml:space="preserve"> PAGEREF _Toc68007597 \h </w:instrText>
+          <w:instrText xml:space="preserve"> PAGEREF _Toc68622887 \h </w:instrText>
         </w:r>
         <w:r>
           <w:rPr>
@@ -1061,7 +1061,7 @@
             <w:noProof/>
             <w:webHidden/>
           </w:rPr>
-          <w:t>11</w:t>
+          <w:t>10</w:t>
         </w:r>
         <w:r>
           <w:rPr>
@@ -1089,7 +1089,7 @@
           <w:lang w:val="en-CN"/>
         </w:rPr>
       </w:pPr>
-      <w:hyperlink w:anchor="_Toc68007598" w:history="1">
+      <w:hyperlink w:anchor="_Toc68622888" w:history="1">
         <w:r>
           <w:rPr>
             <w:rStyle w:val="Hyperlink"/>
@@ -1117,7 +1117,7 @@
             <w:noProof/>
             <w:webHidden/>
           </w:rPr>
-          <w:instrText xml:space="preserve"> PAGEREF _Toc68007598 \h </w:instrText>
+          <w:instrText xml:space="preserve"> PAGEREF _Toc68622888 \h </w:instrText>
         </w:r>
         <w:r>
           <w:rPr>
@@ -1137,7 +1137,7 @@
             <w:noProof/>
             <w:webHidden/>
           </w:rPr>
-          <w:t>12</w:t>
+          <w:t>11</w:t>
         </w:r>
         <w:r>
           <w:rPr>
@@ -1165,7 +1165,7 @@
           <w:lang w:val="en-CN"/>
         </w:rPr>
       </w:pPr>
-      <w:hyperlink w:anchor="_Toc68007599" w:history="1">
+      <w:hyperlink w:anchor="_Toc68622889" w:history="1">
         <w:r>
           <w:rPr>
             <w:rStyle w:val="Hyperlink"/>
@@ -1193,7 +1193,7 @@
             <w:noProof/>
             <w:webHidden/>
           </w:rPr>
-          <w:instrText xml:space="preserve"> PAGEREF _Toc68007599 \h </w:instrText>
+          <w:instrText xml:space="preserve"> PAGEREF _Toc68622889 \h </w:instrText>
         </w:r>
         <w:r>
           <w:rPr>
@@ -1213,7 +1213,7 @@
             <w:noProof/>
             <w:webHidden/>
           </w:rPr>
-          <w:t>13</w:t>
+          <w:t>12</w:t>
         </w:r>
         <w:r>
           <w:rPr>
@@ -1241,14 +1241,14 @@
           <w:lang w:val="en-CN"/>
         </w:rPr>
       </w:pPr>
-      <w:hyperlink w:anchor="_Toc68007600" w:history="1">
+      <w:hyperlink w:anchor="_Toc68622890" w:history="1">
         <w:r>
           <w:rPr>
             <w:rStyle w:val="Hyperlink"/>
             <w:rFonts w:ascii="Verdana" w:hAnsi="Verdana"/>
             <w:noProof/>
           </w:rPr>
-          <w:t>Section 7 Split Clusters</w:t>
+          <w:t>Section 7 Release Cluster</w:t>
         </w:r>
         <w:r>
           <w:rPr>
@@ -1269,7 +1269,7 @@
             <w:noProof/>
             <w:webHidden/>
           </w:rPr>
-          <w:instrText xml:space="preserve"> PAGEREF _Toc68007600 \h </w:instrText>
+          <w:instrText xml:space="preserve"> PAGEREF _Toc68622890 \h </w:instrText>
         </w:r>
         <w:r>
           <w:rPr>
@@ -1289,72 +1289,11 @@
             <w:noProof/>
             <w:webHidden/>
           </w:rPr>
-          <w:t>14</w:t>
+          <w:t>12</w:t>
         </w:r>
         <w:r>
           <w:rPr>
             <w:noProof/>
-            <w:webHidden/>
-          </w:rPr>
-          <w:fldChar w:fldCharType="end"/>
-        </w:r>
-      </w:hyperlink>
-    </w:p>
-    <w:p>
-      <w:pPr>
-        <w:pStyle w:val="TOC1"/>
-        <w:rPr>
-          <w:rFonts w:asciiTheme="minorHAnsi" w:eastAsiaTheme="minorEastAsia" w:hAnsiTheme="minorHAnsi"/>
-          <w:i w:val="0"/>
-          <w:iCs w:val="0"/>
-          <w:kern w:val="0"/>
-          <w:lang w:val="en-CN"/>
-        </w:rPr>
-      </w:pPr>
-      <w:hyperlink w:anchor="_Toc68007601" w:history="1">
-        <w:r>
-          <w:rPr>
-            <w:rStyle w:val="Hyperlink"/>
-          </w:rPr>
-          <w:t>5 Graph Option</w:t>
-        </w:r>
-        <w:r>
-          <w:rPr>
-            <w:webHidden/>
-          </w:rPr>
-          <w:tab/>
-        </w:r>
-        <w:r>
-          <w:rPr>
-            <w:webHidden/>
-          </w:rPr>
-          <w:fldChar w:fldCharType="begin"/>
-        </w:r>
-        <w:r>
-          <w:rPr>
-            <w:webHidden/>
-          </w:rPr>
-          <w:instrText xml:space="preserve"> PAGEREF _Toc68007601 \h </w:instrText>
-        </w:r>
-        <w:r>
-          <w:rPr>
-            <w:webHidden/>
-          </w:rPr>
-        </w:r>
-        <w:r>
-          <w:rPr>
-            <w:webHidden/>
-          </w:rPr>
-          <w:fldChar w:fldCharType="separate"/>
-        </w:r>
-        <w:r>
-          <w:rPr>
-            <w:webHidden/>
-          </w:rPr>
-          <w:t>15</w:t>
-        </w:r>
-        <w:r>
-          <w:rPr>
             <w:webHidden/>
           </w:rPr>
           <w:fldChar w:fldCharType="end"/>
@@ -1378,14 +1317,14 @@
           <w:lang w:val="en-CN"/>
         </w:rPr>
       </w:pPr>
-      <w:hyperlink w:anchor="_Toc68007602" w:history="1">
+      <w:hyperlink w:anchor="_Toc68622891" w:history="1">
         <w:r>
           <w:rPr>
             <w:rStyle w:val="Hyperlink"/>
             <w:rFonts w:ascii="Verdana" w:hAnsi="Verdana"/>
             <w:noProof/>
           </w:rPr>
-          <w:t>Section 1 Nodes</w:t>
+          <w:t>Section 8 Split Clusters</w:t>
         </w:r>
         <w:r>
           <w:rPr>
@@ -1406,7 +1345,7 @@
             <w:noProof/>
             <w:webHidden/>
           </w:rPr>
-          <w:instrText xml:space="preserve"> PAGEREF _Toc68007602 \h </w:instrText>
+          <w:instrText xml:space="preserve"> PAGEREF _Toc68622891 \h </w:instrText>
         </w:r>
         <w:r>
           <w:rPr>
@@ -1426,11 +1365,72 @@
             <w:noProof/>
             <w:webHidden/>
           </w:rPr>
-          <w:t>15</w:t>
+          <w:t>12</w:t>
         </w:r>
         <w:r>
           <w:rPr>
             <w:noProof/>
+            <w:webHidden/>
+          </w:rPr>
+          <w:fldChar w:fldCharType="end"/>
+        </w:r>
+      </w:hyperlink>
+    </w:p>
+    <w:p>
+      <w:pPr>
+        <w:pStyle w:val="TOC1"/>
+        <w:rPr>
+          <w:rFonts w:asciiTheme="minorHAnsi" w:eastAsiaTheme="minorEastAsia" w:hAnsiTheme="minorHAnsi"/>
+          <w:i w:val="0"/>
+          <w:iCs w:val="0"/>
+          <w:kern w:val="0"/>
+          <w:lang w:val="en-CN"/>
+        </w:rPr>
+      </w:pPr>
+      <w:hyperlink w:anchor="_Toc68622892" w:history="1">
+        <w:r>
+          <w:rPr>
+            <w:rStyle w:val="Hyperlink"/>
+          </w:rPr>
+          <w:t>5 Graph Option</w:t>
+        </w:r>
+        <w:r>
+          <w:rPr>
+            <w:webHidden/>
+          </w:rPr>
+          <w:tab/>
+        </w:r>
+        <w:r>
+          <w:rPr>
+            <w:webHidden/>
+          </w:rPr>
+          <w:fldChar w:fldCharType="begin"/>
+        </w:r>
+        <w:r>
+          <w:rPr>
+            <w:webHidden/>
+          </w:rPr>
+          <w:instrText xml:space="preserve"> PAGEREF _Toc68622892 \h </w:instrText>
+        </w:r>
+        <w:r>
+          <w:rPr>
+            <w:webHidden/>
+          </w:rPr>
+        </w:r>
+        <w:r>
+          <w:rPr>
+            <w:webHidden/>
+          </w:rPr>
+          <w:fldChar w:fldCharType="separate"/>
+        </w:r>
+        <w:r>
+          <w:rPr>
+            <w:webHidden/>
+          </w:rPr>
+          <w:t>14</w:t>
+        </w:r>
+        <w:r>
+          <w:rPr>
             <w:webHidden/>
           </w:rPr>
           <w:fldChar w:fldCharType="end"/>
@@ -1454,14 +1454,14 @@
           <w:lang w:val="en-CN"/>
         </w:rPr>
       </w:pPr>
-      <w:hyperlink w:anchor="_Toc68007603" w:history="1">
+      <w:hyperlink w:anchor="_Toc68622893" w:history="1">
         <w:r>
           <w:rPr>
             <w:rStyle w:val="Hyperlink"/>
             <w:rFonts w:ascii="Verdana" w:hAnsi="Verdana"/>
             <w:noProof/>
           </w:rPr>
-          <w:t>Section 2 Edges</w:t>
+          <w:t>Section 1 Nodes</w:t>
         </w:r>
         <w:r>
           <w:rPr>
@@ -1482,7 +1482,7 @@
             <w:noProof/>
             <w:webHidden/>
           </w:rPr>
-          <w:instrText xml:space="preserve"> PAGEREF _Toc68007603 \h </w:instrText>
+          <w:instrText xml:space="preserve"> PAGEREF _Toc68622893 \h </w:instrText>
         </w:r>
         <w:r>
           <w:rPr>
@@ -1502,7 +1502,7 @@
             <w:noProof/>
             <w:webHidden/>
           </w:rPr>
-          <w:t>16</w:t>
+          <w:t>14</w:t>
         </w:r>
         <w:r>
           <w:rPr>
@@ -1530,14 +1530,14 @@
           <w:lang w:val="en-CN"/>
         </w:rPr>
       </w:pPr>
-      <w:hyperlink w:anchor="_Toc68007604" w:history="1">
+      <w:hyperlink w:anchor="_Toc68622894" w:history="1">
         <w:r>
           <w:rPr>
             <w:rStyle w:val="Hyperlink"/>
             <w:rFonts w:ascii="Verdana" w:hAnsi="Verdana"/>
             <w:noProof/>
           </w:rPr>
-          <w:t>Section 3 Labels</w:t>
+          <w:t>Section 2 Edges</w:t>
         </w:r>
         <w:r>
           <w:rPr>
@@ -1558,7 +1558,7 @@
             <w:noProof/>
             <w:webHidden/>
           </w:rPr>
-          <w:instrText xml:space="preserve"> PAGEREF _Toc68007604 \h </w:instrText>
+          <w:instrText xml:space="preserve"> PAGEREF _Toc68622894 \h </w:instrText>
         </w:r>
         <w:r>
           <w:rPr>
@@ -1578,7 +1578,7 @@
             <w:noProof/>
             <w:webHidden/>
           </w:rPr>
-          <w:t>17</w:t>
+          <w:t>15</w:t>
         </w:r>
         <w:r>
           <w:rPr>
@@ -1606,13 +1606,89 @@
           <w:lang w:val="en-CN"/>
         </w:rPr>
       </w:pPr>
-      <w:hyperlink w:anchor="_Toc68007605" w:history="1">
+      <w:hyperlink w:anchor="_Toc68622895" w:history="1">
         <w:r>
           <w:rPr>
             <w:rStyle w:val="Hyperlink"/>
             <w:rFonts w:ascii="Verdana" w:hAnsi="Verdana"/>
             <w:noProof/>
           </w:rPr>
+          <w:t>Section 3 Labels</w:t>
+        </w:r>
+        <w:r>
+          <w:rPr>
+            <w:noProof/>
+            <w:webHidden/>
+          </w:rPr>
+          <w:tab/>
+        </w:r>
+        <w:r>
+          <w:rPr>
+            <w:noProof/>
+            <w:webHidden/>
+          </w:rPr>
+          <w:fldChar w:fldCharType="begin"/>
+        </w:r>
+        <w:r>
+          <w:rPr>
+            <w:noProof/>
+            <w:webHidden/>
+          </w:rPr>
+          <w:instrText xml:space="preserve"> PAGEREF _Toc68622895 \h </w:instrText>
+        </w:r>
+        <w:r>
+          <w:rPr>
+            <w:noProof/>
+            <w:webHidden/>
+          </w:rPr>
+        </w:r>
+        <w:r>
+          <w:rPr>
+            <w:noProof/>
+            <w:webHidden/>
+          </w:rPr>
+          <w:fldChar w:fldCharType="separate"/>
+        </w:r>
+        <w:r>
+          <w:rPr>
+            <w:noProof/>
+            <w:webHidden/>
+          </w:rPr>
+          <w:t>15</w:t>
+        </w:r>
+        <w:r>
+          <w:rPr>
+            <w:noProof/>
+            <w:webHidden/>
+          </w:rPr>
+          <w:fldChar w:fldCharType="end"/>
+        </w:r>
+      </w:hyperlink>
+    </w:p>
+    <w:p>
+      <w:pPr>
+        <w:pStyle w:val="TOC2"/>
+        <w:tabs>
+          <w:tab w:val="right" w:leader="dot" w:pos="8290"/>
+        </w:tabs>
+        <w:rPr>
+          <w:rFonts w:eastAsiaTheme="minorEastAsia"/>
+          <w:b w:val="0"/>
+          <w:bCs w:val="0"/>
+          <w:noProof/>
+          <w:kern w:val="0"/>
+          <w:sz w:val="24"/>
+          <w:szCs w:val="24"/>
+          <w:lang w:val="en-CN"/>
+        </w:rPr>
+      </w:pPr>
+      <w:hyperlink w:anchor="_Toc68622896" w:history="1">
+        <w:r>
+          <w:rPr>
+            <w:rStyle w:val="Hyperlink"/>
+            <w:rFonts w:ascii="Verdana" w:hAnsi="Verdana"/>
+            <w:noProof/>
+          </w:rPr>
           <w:t>Section 4 Clusters</w:t>
         </w:r>
         <w:r>
@@ -1634,7 +1710,7 @@
             <w:noProof/>
             <w:webHidden/>
           </w:rPr>
-          <w:instrText xml:space="preserve"> PAGEREF _Toc68007605 \h </w:instrText>
+          <w:instrText xml:space="preserve"> PAGEREF _Toc68622896 \h </w:instrText>
         </w:r>
         <w:r>
           <w:rPr>
@@ -1654,7 +1730,7 @@
             <w:noProof/>
             <w:webHidden/>
           </w:rPr>
-          <w:t>17</w:t>
+          <w:t>16</w:t>
         </w:r>
         <w:r>
           <w:rPr>
@@ -1676,7 +1752,7 @@
           <w:lang w:val="en-CN"/>
         </w:rPr>
       </w:pPr>
-      <w:hyperlink w:anchor="_Toc68007606" w:history="1">
+      <w:hyperlink w:anchor="_Toc68622897" w:history="1">
         <w:r>
           <w:rPr>
             <w:rStyle w:val="Hyperlink"/>
@@ -1699,7 +1775,7 @@
           <w:rPr>
             <w:webHidden/>
           </w:rPr>
-          <w:instrText xml:space="preserve"> PAGEREF _Toc68007606 \h </w:instrText>
+          <w:instrText xml:space="preserve"> PAGEREF _Toc68622897 \h </w:instrText>
         </w:r>
         <w:r>
           <w:rPr>
@@ -1716,7 +1792,7 @@
           <w:rPr>
             <w:webHidden/>
           </w:rPr>
-          <w:t>19</w:t>
+          <w:t>18</w:t>
         </w:r>
         <w:r>
           <w:rPr>
@@ -1804,7 +1880,7 @@
         </w:rPr>
       </w:pPr>
       <w:bookmarkStart w:id="2" w:name="_Toc62842868"/>
-      <w:bookmarkStart w:id="3" w:name="_Toc68007589"/>
+      <w:bookmarkStart w:id="3" w:name="_Toc68622879"/>
       <w:r>
         <w:rPr>
           <w:rFonts w:ascii="Verdana" w:hAnsi="Verdana"/>
@@ -1914,7 +1990,7 @@
         <w:pStyle w:val="NormalWeb"/>
         <w:shd w:val="clear" w:color="auto" w:fill="FFFFFF"/>
         <w:rPr>
-          <w:rFonts w:ascii="Verdana" w:eastAsiaTheme="minorHAnsi" w:hAnsi="Verdana" w:cs="Segoe UI" w:hint="eastAsia"/>
+          <w:rFonts w:ascii="Verdana" w:eastAsiaTheme="minorHAnsi" w:hAnsi="Verdana" w:cs="Segoe UI"/>
           <w:color w:val="000000" w:themeColor="text1"/>
           <w:spacing w:val="-1"/>
           <w:sz w:val="21"/>
@@ -2319,7 +2395,7 @@
         </w:rPr>
       </w:pPr>
       <w:bookmarkStart w:id="9" w:name="_Toc62842869"/>
-      <w:bookmarkStart w:id="10" w:name="_Toc68007590"/>
+      <w:bookmarkStart w:id="10" w:name="_Toc68622880"/>
       <w:bookmarkEnd w:id="6"/>
       <w:bookmarkEnd w:id="7"/>
       <w:bookmarkEnd w:id="8"/>
@@ -2668,7 +2744,7 @@
         </w:rPr>
       </w:pPr>
       <w:bookmarkStart w:id="11" w:name="_Toc62842870"/>
-      <w:bookmarkStart w:id="12" w:name="_Toc68007591"/>
+      <w:bookmarkStart w:id="12" w:name="_Toc68622881"/>
       <w:r>
         <w:rPr>
           <w:rFonts w:ascii="Verdana" w:hAnsi="Verdana"/>
@@ -3820,7 +3896,7 @@
         </w:rPr>
       </w:pPr>
       <w:bookmarkStart w:id="13" w:name="_Toc62842871"/>
-      <w:bookmarkStart w:id="14" w:name="_Toc68007592"/>
+      <w:bookmarkStart w:id="14" w:name="_Toc68622882"/>
       <w:r>
         <w:rPr>
           <w:rFonts w:ascii="Verdana" w:hAnsi="Verdana"/>
@@ -4374,7 +4450,7 @@
         </w:rPr>
       </w:pPr>
       <w:bookmarkStart w:id="15" w:name="_Toc62842872"/>
-      <w:bookmarkStart w:id="16" w:name="_Toc68007593"/>
+      <w:bookmarkStart w:id="16" w:name="_Toc68622883"/>
       <w:r>
         <w:rPr>
           <w:rFonts w:ascii="Verdana" w:hAnsi="Verdana"/>
@@ -4723,9 +4799,9 @@
           <w:color w:val="2E74B5" w:themeColor="accent5" w:themeShade="BF"/>
         </w:rPr>
       </w:pPr>
-      <w:bookmarkStart w:id="17" w:name="_Toc68007594"/>
-      <w:bookmarkStart w:id="18" w:name="OLE_LINK5"/>
-      <w:bookmarkStart w:id="19" w:name="OLE_LINK6"/>
+      <w:bookmarkStart w:id="17" w:name="OLE_LINK5"/>
+      <w:bookmarkStart w:id="18" w:name="OLE_LINK6"/>
+      <w:bookmarkStart w:id="19" w:name="_Toc68622884"/>
       <w:r>
         <w:rPr>
           <w:rFonts w:ascii="Verdana" w:hAnsi="Verdana"/>
@@ -4762,7 +4838,7 @@
         </w:rPr>
         <w:t>sheets</w:t>
       </w:r>
-      <w:bookmarkEnd w:id="17"/>
+      <w:bookmarkEnd w:id="19"/>
     </w:p>
     <w:p>
       <w:pPr>
@@ -6515,7 +6591,7 @@
           <w:color w:val="2E74B5" w:themeColor="accent5" w:themeShade="BF"/>
         </w:rPr>
       </w:pPr>
-      <w:bookmarkStart w:id="26" w:name="_Toc68007595"/>
+      <w:bookmarkStart w:id="26" w:name="_Toc68622885"/>
       <w:r>
         <w:rPr>
           <w:rFonts w:ascii="Verdana" w:hAnsi="Verdana"/>
@@ -6746,7 +6822,7 @@
           <w:color w:val="2E74B5" w:themeColor="accent5" w:themeShade="BF"/>
         </w:rPr>
       </w:pPr>
-      <w:bookmarkStart w:id="29" w:name="_Toc68007596"/>
+      <w:bookmarkStart w:id="29" w:name="_Toc68622886"/>
       <w:r>
         <w:rPr>
           <w:rFonts w:ascii="Verdana" w:hAnsi="Verdana"/>
@@ -7108,23 +7184,7 @@
           <w:b/>
           <w:bCs/>
         </w:rPr>
-        <w:t>U</w:t>
-      </w:r>
-      <w:r>
-        <w:rPr>
-          <w:rFonts w:ascii="Verdana" w:hAnsi="Verdana" w:hint="eastAsia"/>
-          <w:b/>
-          <w:bCs/>
-        </w:rPr>
-        <w:t>s</w:t>
-      </w:r>
-      <w:r>
-        <w:rPr>
-          <w:rFonts w:ascii="Verdana" w:hAnsi="Verdana" w:hint="eastAsia"/>
-          <w:b/>
-          <w:bCs/>
-        </w:rPr>
-        <w:t>e</w:t>
+        <w:t>Use</w:t>
       </w:r>
       <w:r>
         <w:rPr>
@@ -7211,7 +7271,7 @@
           <w:color w:val="2E74B5" w:themeColor="accent5" w:themeShade="BF"/>
         </w:rPr>
       </w:pPr>
-      <w:bookmarkStart w:id="30" w:name="_Toc68007597"/>
+      <w:bookmarkStart w:id="30" w:name="_Toc68622887"/>
       <w:r>
         <w:rPr>
           <w:rFonts w:ascii="Verdana" w:hAnsi="Verdana"/>
@@ -7752,8 +7812,8 @@
         </w:rPr>
         <w:t>.</w:t>
       </w:r>
+      <w:bookmarkEnd w:id="17"/>
       <w:bookmarkEnd w:id="18"/>
-      <w:bookmarkEnd w:id="19"/>
     </w:p>
     <w:p>
       <w:pPr>
@@ -7800,7 +7860,7 @@
           <w:color w:val="2E74B5" w:themeColor="accent5" w:themeShade="BF"/>
         </w:rPr>
       </w:pPr>
-      <w:bookmarkStart w:id="31" w:name="_Toc68007598"/>
+      <w:bookmarkStart w:id="31" w:name="_Toc68622888"/>
       <w:r>
         <w:rPr>
           <w:rFonts w:ascii="Verdana" w:hAnsi="Verdana"/>
@@ -8467,7 +8527,7 @@
           <w:color w:val="2E74B5" w:themeColor="accent5" w:themeShade="BF"/>
         </w:rPr>
       </w:pPr>
-      <w:bookmarkStart w:id="36" w:name="_Toc68007599"/>
+      <w:bookmarkStart w:id="36" w:name="_Toc68622889"/>
       <w:r>
         <w:rPr>
           <w:rFonts w:ascii="Verdana" w:hAnsi="Verdana"/>
@@ -8713,6 +8773,7 @@
           <w:color w:val="2E74B5" w:themeColor="accent5" w:themeShade="BF"/>
         </w:rPr>
       </w:pPr>
+      <w:bookmarkStart w:id="37" w:name="_Toc68622890"/>
       <w:r>
         <w:rPr>
           <w:rFonts w:ascii="Verdana" w:hAnsi="Verdana"/>
@@ -8729,17 +8790,118 @@
           <w:bCs w:val="0"/>
           <w:color w:val="2E74B5" w:themeColor="accent5" w:themeShade="BF"/>
         </w:rPr>
-        <w:t>7</w:t>
-      </w:r>
-      <w:r>
+        <w:t>7 Release Cluster</w:t>
+      </w:r>
+      <w:bookmarkEnd w:id="37"/>
+    </w:p>
+    <w:p>
+      <w:pPr>
+        <w:rPr>
+          <w:rFonts w:ascii="Verdana" w:hAnsi="Verdana"/>
+        </w:rPr>
+      </w:pPr>
+      <w:r>
+        <w:rPr>
+          <w:rFonts w:ascii="Verdana" w:hAnsi="Verdana" w:hint="eastAsia"/>
+        </w:rPr>
+        <w:t>T</w:t>
+      </w:r>
+      <w:r>
+        <w:rPr>
+          <w:rFonts w:ascii="Verdana" w:hAnsi="Verdana"/>
+        </w:rPr>
+        <w:t>o release a cluster, follow the steps below:</w:t>
+      </w:r>
+    </w:p>
+    <w:p>
+      <w:pPr>
+        <w:rPr>
+          <w:rFonts w:ascii="Verdana" w:hAnsi="Verdana"/>
+        </w:rPr>
+      </w:pPr>
+    </w:p>
+    <w:p>
+      <w:pPr>
+        <w:rPr>
+          <w:rFonts w:ascii="Verdana" w:hAnsi="Verdana"/>
+        </w:rPr>
+      </w:pPr>
+      <w:r>
+        <w:rPr>
+          <w:rFonts w:ascii="Verdana" w:hAnsi="Verdana" w:hint="eastAsia"/>
+        </w:rPr>
+        <w:t>I</w:t>
+      </w:r>
+      <w:r>
+        <w:rPr>
+          <w:rFonts w:ascii="Verdana" w:hAnsi="Verdana"/>
+        </w:rPr>
+        <w:t xml:space="preserve">nitially, change the mode to Cluster Selection. When cluster is already formed, click cluster spheres or 3D convex hull. The clusters are selected when they are highlighted. </w:t>
+      </w:r>
+      <w:r>
+        <w:rPr>
+          <w:rFonts w:ascii="Verdana" w:hAnsi="Verdana"/>
+          <w:b/>
+          <w:bCs/>
+        </w:rPr>
+        <w:t>Right-click</w:t>
+      </w:r>
+      <w:r>
+        <w:rPr>
+          <w:rFonts w:ascii="Verdana" w:hAnsi="Verdana"/>
+        </w:rPr>
+        <w:t xml:space="preserve"> the clusters, a menu will pop-up providing </w:t>
+      </w:r>
+      <w:r>
+        <w:rPr>
+          <w:rFonts w:ascii="Verdana" w:hAnsi="Verdana"/>
+          <w:b/>
+          <w:bCs/>
+        </w:rPr>
+        <w:t xml:space="preserve">Release Cluster </w:t>
+      </w:r>
+      <w:r>
+        <w:rPr>
+          <w:rFonts w:ascii="Verdana" w:hAnsi="Verdana"/>
+        </w:rPr>
+        <w:t xml:space="preserve">option. Click release cluster, all nodes in this cluster will be released. The fixed data can be seen in the Node </w:t>
+      </w:r>
+      <w:proofErr w:type="spellStart"/>
+      <w:r>
+        <w:rPr>
+          <w:rFonts w:ascii="Verdana" w:hAnsi="Verdana"/>
+        </w:rPr>
+        <w:t>DataSheet</w:t>
+      </w:r>
+      <w:proofErr w:type="spellEnd"/>
+      <w:r>
+        <w:rPr>
+          <w:rFonts w:ascii="Verdana" w:hAnsi="Verdana"/>
+        </w:rPr>
+        <w:t>.</w:t>
+      </w:r>
+    </w:p>
+    <w:p>
+      <w:pPr>
+        <w:rPr>
+          <w:rFonts w:ascii="Verdana" w:hAnsi="Verdana"/>
+        </w:rPr>
+      </w:pPr>
+    </w:p>
+    <w:p>
+      <w:pPr>
+        <w:pStyle w:val="Subtitle"/>
+        <w:jc w:val="left"/>
         <w:rPr>
           <w:rFonts w:ascii="Verdana" w:hAnsi="Verdana"/>
           <w:b w:val="0"/>
           <w:bCs w:val="0"/>
           <w:color w:val="2E74B5" w:themeColor="accent5" w:themeShade="BF"/>
         </w:rPr>
-        <w:t xml:space="preserve"> </w:t>
-      </w:r>
+      </w:pPr>
+      <w:bookmarkStart w:id="38" w:name="OLE_LINK37"/>
+      <w:bookmarkStart w:id="39" w:name="OLE_LINK38"/>
+      <w:bookmarkStart w:id="40" w:name="_Toc68622891"/>
       <w:r>
         <w:rPr>
           <w:rFonts w:ascii="Verdana" w:hAnsi="Verdana"/>
@@ -8747,7 +8909,7 @@
           <w:bCs w:val="0"/>
           <w:color w:val="2E74B5" w:themeColor="accent5" w:themeShade="BF"/>
         </w:rPr>
-        <w:t>Release</w:t>
+        <w:t xml:space="preserve">Section </w:t>
       </w:r>
       <w:r>
         <w:rPr>
@@ -8756,147 +8918,17 @@
           <w:bCs w:val="0"/>
           <w:color w:val="2E74B5" w:themeColor="accent5" w:themeShade="BF"/>
         </w:rPr>
-        <w:t xml:space="preserve"> Cluster</w:t>
-      </w:r>
-    </w:p>
-    <w:p>
-      <w:pPr>
-        <w:rPr>
-          <w:rFonts w:ascii="Verdana" w:hAnsi="Verdana"/>
-        </w:rPr>
-      </w:pPr>
-      <w:r>
-        <w:rPr>
-          <w:rFonts w:ascii="Verdana" w:hAnsi="Verdana" w:hint="eastAsia"/>
-        </w:rPr>
-        <w:t>T</w:t>
-      </w:r>
-      <w:r>
-        <w:rPr>
-          <w:rFonts w:ascii="Verdana" w:hAnsi="Verdana"/>
-        </w:rPr>
-        <w:t xml:space="preserve">o </w:t>
-      </w:r>
-      <w:r>
-        <w:rPr>
-          <w:rFonts w:ascii="Verdana" w:hAnsi="Verdana"/>
-        </w:rPr>
-        <w:t>release a</w:t>
-      </w:r>
-      <w:r>
-        <w:rPr>
-          <w:rFonts w:ascii="Verdana" w:hAnsi="Verdana"/>
-        </w:rPr>
-        <w:t xml:space="preserve"> cluster, follow the steps below:</w:t>
-      </w:r>
-    </w:p>
-    <w:p>
-      <w:pPr>
-        <w:rPr>
-          <w:rFonts w:ascii="Verdana" w:hAnsi="Verdana"/>
-        </w:rPr>
-      </w:pPr>
-    </w:p>
-    <w:p>
-      <w:pPr>
-        <w:rPr>
-          <w:rFonts w:ascii="Verdana" w:hAnsi="Verdana"/>
-        </w:rPr>
-      </w:pPr>
-      <w:r>
-        <w:rPr>
-          <w:rFonts w:ascii="Verdana" w:hAnsi="Verdana" w:hint="eastAsia"/>
-        </w:rPr>
-        <w:t>I</w:t>
-      </w:r>
-      <w:r>
-        <w:rPr>
-          <w:rFonts w:ascii="Verdana" w:hAnsi="Verdana"/>
-        </w:rPr>
-        <w:t xml:space="preserve">nitially, change the mode to Cluster Selection. When cluster is already formed, click cluster spheres or 3D convex hull. The clusters are selected when they are highlighted. </w:t>
-      </w:r>
-      <w:r>
-        <w:rPr>
-          <w:rFonts w:ascii="Verdana" w:hAnsi="Verdana"/>
-          <w:b/>
-          <w:bCs/>
-        </w:rPr>
-        <w:t>Right-click</w:t>
-      </w:r>
-      <w:r>
-        <w:rPr>
-          <w:rFonts w:ascii="Verdana" w:hAnsi="Verdana"/>
-        </w:rPr>
-        <w:t xml:space="preserve"> the clusters, a menu will pop-up providing </w:t>
-      </w:r>
-      <w:r>
-        <w:rPr>
-          <w:rFonts w:ascii="Verdana" w:hAnsi="Verdana"/>
-          <w:b/>
-          <w:bCs/>
-        </w:rPr>
-        <w:t xml:space="preserve">Release Cluster </w:t>
-      </w:r>
-      <w:r>
-        <w:rPr>
-          <w:rFonts w:ascii="Verdana" w:hAnsi="Verdana"/>
-        </w:rPr>
-        <w:t>option. Click</w:t>
-      </w:r>
-      <w:r>
-        <w:rPr>
-          <w:rFonts w:ascii="Verdana" w:hAnsi="Verdana"/>
-        </w:rPr>
-        <w:t xml:space="preserve"> release cluster</w:t>
-      </w:r>
-      <w:r>
-        <w:rPr>
-          <w:rFonts w:ascii="Verdana" w:hAnsi="Verdana"/>
-        </w:rPr>
-        <w:t xml:space="preserve">, </w:t>
-      </w:r>
-      <w:r>
-        <w:rPr>
-          <w:rFonts w:ascii="Verdana" w:hAnsi="Verdana"/>
-        </w:rPr>
-        <w:t xml:space="preserve">all nodes in this cluster will be released. The fixed data can be seen in the Node </w:t>
-      </w:r>
-      <w:proofErr w:type="spellStart"/>
-      <w:r>
-        <w:rPr>
-          <w:rFonts w:ascii="Verdana" w:hAnsi="Verdana"/>
-        </w:rPr>
-        <w:t>DataSheet</w:t>
-      </w:r>
-      <w:proofErr w:type="spellEnd"/>
-      <w:r>
-        <w:rPr>
-          <w:rFonts w:ascii="Verdana" w:hAnsi="Verdana"/>
-        </w:rPr>
-        <w:t>.</w:t>
-      </w:r>
-    </w:p>
-    <w:p>
-      <w:pPr>
-        <w:rPr>
-          <w:rFonts w:ascii="Verdana" w:hAnsi="Verdana"/>
-        </w:rPr>
-      </w:pPr>
-    </w:p>
-    <w:p>
-      <w:pPr>
-        <w:pStyle w:val="Subtitle"/>
-        <w:jc w:val="left"/>
+        <w:t>8</w:t>
+      </w:r>
+      <w:r>
         <w:rPr>
           <w:rFonts w:ascii="Verdana" w:hAnsi="Verdana"/>
           <w:b w:val="0"/>
           <w:bCs w:val="0"/>
           <w:color w:val="2E74B5" w:themeColor="accent5" w:themeShade="BF"/>
         </w:rPr>
-      </w:pPr>
-      <w:bookmarkStart w:id="37" w:name="_Toc68007600"/>
-      <w:bookmarkStart w:id="38" w:name="OLE_LINK37"/>
-      <w:bookmarkStart w:id="39" w:name="OLE_LINK38"/>
+        <w:t xml:space="preserve"> </w:t>
+      </w:r>
       <w:r>
         <w:rPr>
           <w:rFonts w:ascii="Verdana" w:hAnsi="Verdana"/>
@@ -8904,36 +8936,9 @@
           <w:bCs w:val="0"/>
           <w:color w:val="2E74B5" w:themeColor="accent5" w:themeShade="BF"/>
         </w:rPr>
-        <w:t xml:space="preserve">Section </w:t>
-      </w:r>
-      <w:r>
-        <w:rPr>
-          <w:rFonts w:ascii="Verdana" w:hAnsi="Verdana"/>
-          <w:b w:val="0"/>
-          <w:bCs w:val="0"/>
-          <w:color w:val="2E74B5" w:themeColor="accent5" w:themeShade="BF"/>
-        </w:rPr>
-        <w:t>8</w:t>
-      </w:r>
-      <w:r>
-        <w:rPr>
-          <w:rFonts w:ascii="Verdana" w:hAnsi="Verdana"/>
-          <w:b w:val="0"/>
-          <w:bCs w:val="0"/>
-          <w:color w:val="2E74B5" w:themeColor="accent5" w:themeShade="BF"/>
-        </w:rPr>
-        <w:t xml:space="preserve"> </w:t>
-      </w:r>
-      <w:r>
-        <w:rPr>
-          <w:rFonts w:ascii="Verdana" w:hAnsi="Verdana"/>
-          <w:b w:val="0"/>
-          <w:bCs w:val="0"/>
-          <w:color w:val="2E74B5" w:themeColor="accent5" w:themeShade="BF"/>
-        </w:rPr>
         <w:t>Split Clusters</w:t>
       </w:r>
-      <w:bookmarkEnd w:id="37"/>
+      <w:bookmarkEnd w:id="40"/>
     </w:p>
     <w:bookmarkEnd w:id="38"/>
     <w:bookmarkEnd w:id="39"/>
@@ -9471,8 +9476,8 @@
           <w:color w:val="2F5496" w:themeColor="accent1" w:themeShade="BF"/>
         </w:rPr>
       </w:pPr>
-      <w:bookmarkStart w:id="40" w:name="_Toc68007601"/>
       <w:bookmarkStart w:id="41" w:name="_Toc62842873"/>
+      <w:bookmarkStart w:id="42" w:name="_Toc68622892"/>
       <w:r>
         <w:rPr>
           <w:rFonts w:ascii="Verdana" w:hAnsi="Verdana"/>
@@ -9495,7 +9500,7 @@
         </w:rPr>
         <w:t>Graph Option</w:t>
       </w:r>
-      <w:bookmarkEnd w:id="40"/>
+      <w:bookmarkEnd w:id="42"/>
     </w:p>
     <w:p>
       <w:pPr>
@@ -9566,7 +9571,7 @@
           <w:color w:val="2E74B5" w:themeColor="accent5" w:themeShade="BF"/>
         </w:rPr>
       </w:pPr>
-      <w:bookmarkStart w:id="42" w:name="_Toc68007602"/>
+      <w:bookmarkStart w:id="43" w:name="_Toc68622893"/>
       <w:r>
         <w:rPr>
           <w:rFonts w:ascii="Verdana" w:hAnsi="Verdana"/>
@@ -9603,16 +9608,16 @@
         </w:rPr>
         <w:t>Nodes</w:t>
       </w:r>
-      <w:bookmarkEnd w:id="42"/>
-    </w:p>
-    <w:p>
-      <w:pPr>
-        <w:rPr>
-          <w:rFonts w:ascii="Verdana" w:hAnsi="Verdana"/>
-        </w:rPr>
-      </w:pPr>
-      <w:bookmarkStart w:id="43" w:name="OLE_LINK46"/>
-      <w:bookmarkStart w:id="44" w:name="OLE_LINK47"/>
+      <w:bookmarkEnd w:id="43"/>
+    </w:p>
+    <w:p>
+      <w:pPr>
+        <w:rPr>
+          <w:rFonts w:ascii="Verdana" w:hAnsi="Verdana"/>
+        </w:rPr>
+      </w:pPr>
+      <w:bookmarkStart w:id="44" w:name="OLE_LINK46"/>
+      <w:bookmarkStart w:id="45" w:name="OLE_LINK47"/>
       <w:r>
         <w:rPr>
           <w:rFonts w:ascii="Verdana" w:hAnsi="Verdana"/>
@@ -9715,8 +9720,8 @@
         <w:t xml:space="preserve"> </w:t>
       </w:r>
     </w:p>
-    <w:bookmarkEnd w:id="43"/>
     <w:bookmarkEnd w:id="44"/>
+    <w:bookmarkEnd w:id="45"/>
     <w:p>
       <w:pPr>
         <w:jc w:val="left"/>
@@ -9732,8 +9737,8 @@
           <w:rFonts w:ascii="Verdana" w:hAnsi="Verdana"/>
         </w:rPr>
       </w:pPr>
-      <w:bookmarkStart w:id="45" w:name="OLE_LINK48"/>
-      <w:bookmarkStart w:id="46" w:name="OLE_LINK51"/>
+      <w:bookmarkStart w:id="46" w:name="OLE_LINK48"/>
+      <w:bookmarkStart w:id="47" w:name="OLE_LINK51"/>
       <w:r>
         <w:rPr>
           <w:rFonts w:ascii="Verdana" w:hAnsi="Verdana"/>
@@ -9798,25 +9803,25 @@
         </w:rPr>
         <w:t>color selecti</w:t>
       </w:r>
-      <w:bookmarkStart w:id="47" w:name="OLE_LINK41"/>
-      <w:bookmarkStart w:id="48" w:name="OLE_LINK42"/>
+      <w:bookmarkStart w:id="48" w:name="OLE_LINK41"/>
+      <w:bookmarkStart w:id="49" w:name="OLE_LINK42"/>
       <w:r>
         <w:rPr>
           <w:rFonts w:ascii="Verdana" w:hAnsi="Verdana"/>
         </w:rPr>
         <w:t xml:space="preserve">on box </w:t>
       </w:r>
-      <w:bookmarkEnd w:id="47"/>
       <w:bookmarkEnd w:id="48"/>
+      <w:bookmarkEnd w:id="49"/>
       <w:r>
         <w:rPr>
           <w:rFonts w:ascii="Verdana" w:hAnsi="Verdana"/>
         </w:rPr>
         <w:t xml:space="preserve">at the right of the </w:t>
       </w:r>
-      <w:bookmarkStart w:id="49" w:name="OLE_LINK43"/>
-      <w:bookmarkStart w:id="50" w:name="OLE_LINK44"/>
-      <w:bookmarkStart w:id="51" w:name="OLE_LINK45"/>
+      <w:bookmarkStart w:id="50" w:name="OLE_LINK43"/>
+      <w:bookmarkStart w:id="51" w:name="OLE_LINK44"/>
+      <w:bookmarkStart w:id="52" w:name="OLE_LINK45"/>
       <w:r>
         <w:rPr>
           <w:rFonts w:ascii="Verdana" w:hAnsi="Verdana"/>
@@ -9841,9 +9846,9 @@
         </w:rPr>
         <w:t>omponent</w:t>
       </w:r>
-      <w:bookmarkEnd w:id="49"/>
       <w:bookmarkEnd w:id="50"/>
       <w:bookmarkEnd w:id="51"/>
+      <w:bookmarkEnd w:id="52"/>
       <w:r>
         <w:rPr>
           <w:rFonts w:ascii="Verdana" w:hAnsi="Verdana"/>
@@ -9939,8 +9944,8 @@
         <w:t xml:space="preserve"> When nodes are selected or highlighted, the color will alter to the color as user set in this component.</w:t>
       </w:r>
     </w:p>
-    <w:bookmarkEnd w:id="45"/>
     <w:bookmarkEnd w:id="46"/>
+    <w:bookmarkEnd w:id="47"/>
     <w:p>
       <w:pPr>
         <w:jc w:val="left"/>
@@ -10327,7 +10332,7 @@
           <w:color w:val="2E74B5" w:themeColor="accent5" w:themeShade="BF"/>
         </w:rPr>
       </w:pPr>
-      <w:bookmarkStart w:id="52" w:name="_Toc68007603"/>
+      <w:bookmarkStart w:id="53" w:name="_Toc68622894"/>
       <w:r>
         <w:rPr>
           <w:rFonts w:ascii="Verdana" w:hAnsi="Verdana"/>
@@ -10364,16 +10369,16 @@
         </w:rPr>
         <w:t>Edges</w:t>
       </w:r>
-      <w:bookmarkEnd w:id="52"/>
-    </w:p>
-    <w:p>
-      <w:pPr>
-        <w:rPr>
-          <w:rFonts w:ascii="Verdana" w:hAnsi="Verdana"/>
-        </w:rPr>
-      </w:pPr>
-      <w:bookmarkStart w:id="53" w:name="OLE_LINK52"/>
-      <w:bookmarkStart w:id="54" w:name="OLE_LINK53"/>
+      <w:bookmarkEnd w:id="53"/>
+    </w:p>
+    <w:p>
+      <w:pPr>
+        <w:rPr>
+          <w:rFonts w:ascii="Verdana" w:hAnsi="Verdana"/>
+        </w:rPr>
+      </w:pPr>
+      <w:bookmarkStart w:id="54" w:name="OLE_LINK52"/>
+      <w:bookmarkStart w:id="55" w:name="OLE_LINK53"/>
       <w:r>
         <w:rPr>
           <w:rFonts w:ascii="Verdana" w:hAnsi="Verdana"/>
@@ -10393,8 +10398,8 @@
         <w:t>:</w:t>
       </w:r>
     </w:p>
-    <w:bookmarkEnd w:id="53"/>
     <w:bookmarkEnd w:id="54"/>
+    <w:bookmarkEnd w:id="55"/>
     <w:p>
       <w:pPr>
         <w:rPr>
@@ -10517,8 +10522,8 @@
         </w:rPr>
         <w:t>omponent to set color of edges. C</w:t>
       </w:r>
-      <w:bookmarkStart w:id="55" w:name="OLE_LINK54"/>
-      <w:bookmarkStart w:id="56" w:name="OLE_LINK58"/>
+      <w:bookmarkStart w:id="56" w:name="OLE_LINK54"/>
+      <w:bookmarkStart w:id="57" w:name="OLE_LINK58"/>
       <w:r>
         <w:rPr>
           <w:rFonts w:ascii="Verdana" w:hAnsi="Verdana"/>
@@ -10631,8 +10636,8 @@
         </w:rPr>
         <w:t xml:space="preserve">can be changed. </w:t>
       </w:r>
-      <w:bookmarkStart w:id="57" w:name="OLE_LINK61"/>
-      <w:bookmarkStart w:id="58" w:name="OLE_LINK62"/>
+      <w:bookmarkStart w:id="58" w:name="OLE_LINK61"/>
+      <w:bookmarkStart w:id="59" w:name="OLE_LINK62"/>
       <w:r>
         <w:rPr>
           <w:rFonts w:ascii="Verdana" w:hAnsi="Verdana"/>
@@ -10651,8 +10656,8 @@
         </w:rPr>
         <w:t xml:space="preserve"> are selected or highlighted, the color will alter to the color </w:t>
       </w:r>
-      <w:bookmarkEnd w:id="55"/>
       <w:bookmarkEnd w:id="56"/>
+      <w:bookmarkEnd w:id="57"/>
       <w:r>
         <w:rPr>
           <w:rFonts w:ascii="Verdana" w:hAnsi="Verdana"/>
@@ -10661,8 +10666,8 @@
       </w:r>
     </w:p>
     <w:p/>
-    <w:bookmarkEnd w:id="57"/>
     <w:bookmarkEnd w:id="58"/>
+    <w:bookmarkEnd w:id="59"/>
     <w:p>
       <w:pPr>
         <w:jc w:val="center"/>
@@ -10726,7 +10731,7 @@
           <w:color w:val="2E74B5" w:themeColor="accent5" w:themeShade="BF"/>
         </w:rPr>
       </w:pPr>
-      <w:bookmarkStart w:id="59" w:name="_Toc68007604"/>
+      <w:bookmarkStart w:id="60" w:name="_Toc68622895"/>
       <w:r>
         <w:rPr>
           <w:rFonts w:ascii="Verdana" w:hAnsi="Verdana"/>
@@ -10763,7 +10768,7 @@
         </w:rPr>
         <w:t>Labels</w:t>
       </w:r>
-      <w:bookmarkEnd w:id="59"/>
+      <w:bookmarkEnd w:id="60"/>
     </w:p>
     <w:p>
       <w:pPr>
@@ -11065,7 +11070,7 @@
           <w:color w:val="2E74B5" w:themeColor="accent5" w:themeShade="BF"/>
         </w:rPr>
       </w:pPr>
-      <w:bookmarkStart w:id="60" w:name="_Toc68007605"/>
+      <w:bookmarkStart w:id="61" w:name="_Toc68622896"/>
       <w:r>
         <w:rPr>
           <w:rFonts w:ascii="Verdana" w:hAnsi="Verdana"/>
@@ -11102,7 +11107,7 @@
         </w:rPr>
         <w:t>Clusters</w:t>
       </w:r>
-      <w:bookmarkEnd w:id="60"/>
+      <w:bookmarkEnd w:id="61"/>
     </w:p>
     <w:p>
       <w:pPr>
@@ -11116,16 +11121,16 @@
         </w:rPr>
         <w:t>To modify the styles of c</w:t>
       </w:r>
-      <w:bookmarkStart w:id="61" w:name="OLE_LINK59"/>
-      <w:bookmarkStart w:id="62" w:name="OLE_LINK60"/>
+      <w:bookmarkStart w:id="62" w:name="OLE_LINK59"/>
+      <w:bookmarkStart w:id="63" w:name="OLE_LINK60"/>
       <w:r>
         <w:rPr>
           <w:rFonts w:ascii="Verdana" w:hAnsi="Verdana"/>
         </w:rPr>
         <w:t>lusters, f</w:t>
       </w:r>
-      <w:bookmarkEnd w:id="61"/>
       <w:bookmarkEnd w:id="62"/>
+      <w:bookmarkEnd w:id="63"/>
       <w:r>
         <w:rPr>
           <w:rFonts w:ascii="Verdana" w:hAnsi="Verdana"/>
@@ -11514,7 +11519,7 @@
           <w:color w:val="2F5496" w:themeColor="accent1" w:themeShade="BF"/>
         </w:rPr>
       </w:pPr>
-      <w:bookmarkStart w:id="63" w:name="_Toc68007606"/>
+      <w:bookmarkStart w:id="64" w:name="_Toc68622897"/>
       <w:r>
         <w:rPr>
           <w:rFonts w:ascii="Verdana" w:hAnsi="Verdana"/>
@@ -11531,7 +11536,7 @@
         <w:t xml:space="preserve"> Export Data</w:t>
       </w:r>
       <w:bookmarkEnd w:id="41"/>
-      <w:bookmarkEnd w:id="63"/>
+      <w:bookmarkEnd w:id="64"/>
     </w:p>
     <w:p>
       <w:pPr>
@@ -11987,14 +11992,7 @@
         <w:rPr>
           <w:rFonts w:ascii="Verdana" w:hAnsi="Verdana"/>
         </w:rPr>
-        <w:t xml:space="preserve">to select the location to </w:t>
-      </w:r>
-      <w:r>
-        <w:rPr>
-          <w:rFonts w:ascii="Verdana" w:hAnsi="Verdana"/>
-        </w:rPr>
-        <w:lastRenderedPageBreak/>
-        <w:t xml:space="preserve">store the file of node attributes. Click </w:t>
+        <w:t xml:space="preserve">to select the location to store the file of node attributes. Click </w:t>
       </w:r>
       <w:r>
         <w:rPr>

</xml_diff>